<commit_message>
Modified documentation and made an EER model
</commit_message>
<xml_diff>
--- a/DataBase_Docs.docx
+++ b/DataBase_Docs.docx
@@ -105,6 +105,193 @@
           <w:lang w:val="en-US"/>
         </w:rPr>
         <w:t>Food App Analysis</w:t>
+      </w:r>
+    </w:p>
+    <w:p>
+      <w:pPr>
+        <w:pStyle w:val="ListParagraph"/>
+        <w:numPr>
+          <w:ilvl w:val="0"/>
+          <w:numId w:val="24"/>
+        </w:numPr>
+        <w:spacing w:before="240" w:after="240" w:line="420" w:lineRule="atLeast"/>
+        <w:rPr>
+          <w:rFonts w:ascii="Arial" w:hAnsi="Arial" w:cs="Arial"/>
+          <w:b/>
+          <w:sz w:val="24"/>
+          <w:szCs w:val="24"/>
+          <w:u w:val="single"/>
+          <w:lang w:val="en-US"/>
+        </w:rPr>
+      </w:pPr>
+      <w:r>
+        <w:rPr>
+          <w:rFonts w:ascii="Arial" w:hAnsi="Arial" w:cs="Arial"/>
+          <w:b/>
+          <w:sz w:val="24"/>
+          <w:szCs w:val="24"/>
+          <w:lang w:val="en-US"/>
+        </w:rPr>
+        <w:t xml:space="preserve">Customer – </w:t>
+      </w:r>
+      <w:r>
+        <w:rPr>
+          <w:rFonts w:ascii="Arial" w:hAnsi="Arial" w:cs="Arial"/>
+          <w:sz w:val="24"/>
+          <w:szCs w:val="24"/>
+          <w:lang w:val="en-US"/>
+        </w:rPr>
+        <w:t>this will hold customer information</w:t>
+      </w:r>
+    </w:p>
+    <w:p>
+      <w:pPr>
+        <w:pStyle w:val="ListParagraph"/>
+        <w:numPr>
+          <w:ilvl w:val="0"/>
+          <w:numId w:val="24"/>
+        </w:numPr>
+        <w:spacing w:before="240" w:after="240" w:line="420" w:lineRule="atLeast"/>
+        <w:rPr>
+          <w:rFonts w:ascii="Arial" w:hAnsi="Arial" w:cs="Arial"/>
+          <w:b/>
+          <w:sz w:val="24"/>
+          <w:szCs w:val="24"/>
+          <w:u w:val="single"/>
+          <w:lang w:val="en-US"/>
+        </w:rPr>
+      </w:pPr>
+      <w:r>
+        <w:rPr>
+          <w:rFonts w:ascii="Arial" w:hAnsi="Arial" w:cs="Arial"/>
+          <w:b/>
+          <w:sz w:val="24"/>
+          <w:szCs w:val="24"/>
+          <w:lang w:val="en-US"/>
+        </w:rPr>
+        <w:t xml:space="preserve">Seller – </w:t>
+      </w:r>
+      <w:r>
+        <w:rPr>
+          <w:rFonts w:ascii="Arial" w:hAnsi="Arial" w:cs="Arial"/>
+          <w:sz w:val="24"/>
+          <w:szCs w:val="24"/>
+          <w:lang w:val="en-US"/>
+        </w:rPr>
+        <w:t>this will hold seller information</w:t>
+      </w:r>
+    </w:p>
+    <w:p>
+      <w:pPr>
+        <w:pStyle w:val="ListParagraph"/>
+        <w:numPr>
+          <w:ilvl w:val="0"/>
+          <w:numId w:val="24"/>
+        </w:numPr>
+        <w:spacing w:before="240" w:after="240" w:line="420" w:lineRule="atLeast"/>
+        <w:rPr>
+          <w:rFonts w:ascii="Arial" w:hAnsi="Arial" w:cs="Arial"/>
+          <w:b/>
+          <w:sz w:val="24"/>
+          <w:szCs w:val="24"/>
+          <w:u w:val="single"/>
+          <w:lang w:val="en-US"/>
+        </w:rPr>
+      </w:pPr>
+      <w:r>
+        <w:rPr>
+          <w:rFonts w:ascii="Arial" w:hAnsi="Arial" w:cs="Arial"/>
+          <w:b/>
+          <w:sz w:val="24"/>
+          <w:szCs w:val="24"/>
+          <w:lang w:val="en-US"/>
+        </w:rPr>
+        <w:t xml:space="preserve">Dish </w:t>
+      </w:r>
+      <w:r>
+        <w:rPr>
+          <w:rFonts w:ascii="Arial" w:hAnsi="Arial" w:cs="Arial"/>
+          <w:sz w:val="24"/>
+          <w:szCs w:val="24"/>
+          <w:lang w:val="en-US"/>
+        </w:rPr>
+        <w:t>– this entity will hold information of dish</w:t>
+      </w:r>
+      <w:bookmarkStart w:id="0" w:name="_GoBack"/>
+      <w:bookmarkEnd w:id="0"/>
+    </w:p>
+    <w:p>
+      <w:pPr>
+        <w:pStyle w:val="ListParagraph"/>
+        <w:numPr>
+          <w:ilvl w:val="0"/>
+          <w:numId w:val="24"/>
+        </w:numPr>
+        <w:spacing w:before="240" w:after="240" w:line="420" w:lineRule="atLeast"/>
+        <w:rPr>
+          <w:rFonts w:ascii="Arial" w:hAnsi="Arial" w:cs="Arial"/>
+          <w:b/>
+          <w:sz w:val="24"/>
+          <w:szCs w:val="24"/>
+          <w:u w:val="single"/>
+          <w:lang w:val="en-US"/>
+        </w:rPr>
+      </w:pPr>
+      <w:r>
+        <w:rPr>
+          <w:rFonts w:ascii="Arial" w:hAnsi="Arial" w:cs="Arial"/>
+          <w:b/>
+          <w:sz w:val="24"/>
+          <w:szCs w:val="24"/>
+          <w:lang w:val="en-US"/>
+        </w:rPr>
+        <w:t xml:space="preserve">Orders – </w:t>
+      </w:r>
+      <w:r>
+        <w:rPr>
+          <w:rFonts w:ascii="Arial" w:hAnsi="Arial" w:cs="Arial"/>
+          <w:sz w:val="24"/>
+          <w:szCs w:val="24"/>
+          <w:lang w:val="en-US"/>
+        </w:rPr>
+        <w:t>this entity will hold information about orders made by customer</w:t>
+      </w:r>
+    </w:p>
+    <w:p>
+      <w:pPr>
+        <w:pStyle w:val="ListParagraph"/>
+        <w:numPr>
+          <w:ilvl w:val="0"/>
+          <w:numId w:val="24"/>
+        </w:numPr>
+        <w:spacing w:before="240" w:after="240" w:line="420" w:lineRule="atLeast"/>
+        <w:rPr>
+          <w:rFonts w:ascii="Arial" w:hAnsi="Arial" w:cs="Arial"/>
+          <w:b/>
+          <w:sz w:val="24"/>
+          <w:szCs w:val="24"/>
+          <w:u w:val="single"/>
+          <w:lang w:val="en-US"/>
+        </w:rPr>
+      </w:pPr>
+      <w:r>
+        <w:rPr>
+          <w:rFonts w:ascii="Arial" w:hAnsi="Arial" w:cs="Arial"/>
+          <w:b/>
+          <w:sz w:val="24"/>
+          <w:szCs w:val="24"/>
+          <w:lang w:val="en-US"/>
+        </w:rPr>
+        <w:t xml:space="preserve">Categories – </w:t>
+      </w:r>
+      <w:r>
+        <w:rPr>
+          <w:rFonts w:ascii="Arial" w:hAnsi="Arial" w:cs="Arial"/>
+          <w:sz w:val="24"/>
+          <w:szCs w:val="24"/>
+          <w:lang w:val="en-US"/>
+        </w:rPr>
+        <w:t>this entity will hold information of food categories such as “Shakes”, “Juices”, “Ice-creams”</w:t>
       </w:r>
     </w:p>
     <w:p>
@@ -370,6 +557,348 @@
           <w:u w:val="single"/>
           <w:lang w:val="en-US"/>
         </w:rPr>
+        <w:t>Relationships Among Entities</w:t>
+      </w:r>
+      <w:r>
+        <w:rPr>
+          <w:rFonts w:ascii="Arial" w:hAnsi="Arial" w:cs="Arial"/>
+          <w:b/>
+          <w:sz w:val="24"/>
+          <w:szCs w:val="24"/>
+          <w:u w:val="single"/>
+          <w:lang w:val="en-US"/>
+        </w:rPr>
+        <w:t>:</w:t>
+      </w:r>
+    </w:p>
+    <w:p>
+      <w:pPr>
+        <w:spacing w:before="240" w:after="240" w:line="420" w:lineRule="atLeast"/>
+        <w:rPr>
+          <w:rFonts w:ascii="Arial" w:hAnsi="Arial" w:cs="Arial"/>
+          <w:b/>
+          <w:sz w:val="24"/>
+          <w:szCs w:val="24"/>
+          <w:lang w:val="en-US"/>
+        </w:rPr>
+      </w:pPr>
+      <w:r>
+        <w:rPr>
+          <w:rFonts w:ascii="Arial" w:hAnsi="Arial" w:cs="Arial"/>
+          <w:b/>
+          <w:sz w:val="24"/>
+          <w:szCs w:val="24"/>
+          <w:lang w:val="en-US"/>
+        </w:rPr>
+        <w:t>Customers and Orders</w:t>
+      </w:r>
+    </w:p>
+    <w:p>
+      <w:pPr>
+        <w:pStyle w:val="ListParagraph"/>
+        <w:numPr>
+          <w:ilvl w:val="0"/>
+          <w:numId w:val="25"/>
+        </w:numPr>
+        <w:spacing w:before="240" w:after="240" w:line="420" w:lineRule="atLeast"/>
+        <w:rPr>
+          <w:rFonts w:ascii="Arial" w:hAnsi="Arial" w:cs="Arial"/>
+          <w:sz w:val="24"/>
+          <w:szCs w:val="24"/>
+          <w:lang w:val="en-US"/>
+        </w:rPr>
+      </w:pPr>
+      <w:r>
+        <w:rPr>
+          <w:rFonts w:ascii="Arial" w:hAnsi="Arial" w:cs="Arial"/>
+          <w:sz w:val="24"/>
+          <w:szCs w:val="24"/>
+          <w:lang w:val="en-US"/>
+        </w:rPr>
+        <w:t>A customer can make one or more orders</w:t>
+      </w:r>
+    </w:p>
+    <w:p>
+      <w:pPr>
+        <w:pStyle w:val="ListParagraph"/>
+        <w:numPr>
+          <w:ilvl w:val="0"/>
+          <w:numId w:val="25"/>
+        </w:numPr>
+        <w:spacing w:before="240" w:after="240" w:line="420" w:lineRule="atLeast"/>
+        <w:rPr>
+          <w:rFonts w:ascii="Arial" w:hAnsi="Arial" w:cs="Arial"/>
+          <w:sz w:val="24"/>
+          <w:szCs w:val="24"/>
+          <w:lang w:val="en-US"/>
+        </w:rPr>
+      </w:pPr>
+      <w:r>
+        <w:rPr>
+          <w:rFonts w:ascii="Arial" w:hAnsi="Arial" w:cs="Arial"/>
+          <w:sz w:val="24"/>
+          <w:szCs w:val="24"/>
+          <w:lang w:val="en-US"/>
+        </w:rPr>
+        <w:t>An order would only belong to one customer</w:t>
+      </w:r>
+    </w:p>
+    <w:p>
+      <w:pPr>
+        <w:spacing w:before="240" w:after="240" w:line="420" w:lineRule="atLeast"/>
+        <w:rPr>
+          <w:rFonts w:ascii="Arial" w:hAnsi="Arial" w:cs="Arial"/>
+          <w:b/>
+          <w:sz w:val="24"/>
+          <w:szCs w:val="24"/>
+          <w:lang w:val="en-US"/>
+        </w:rPr>
+      </w:pPr>
+      <w:r>
+        <w:rPr>
+          <w:rFonts w:ascii="Arial" w:hAnsi="Arial" w:cs="Arial"/>
+          <w:b/>
+          <w:sz w:val="24"/>
+          <w:szCs w:val="24"/>
+          <w:lang w:val="en-US"/>
+        </w:rPr>
+        <w:t>Orders and Dishes</w:t>
+      </w:r>
+    </w:p>
+    <w:p>
+      <w:pPr>
+        <w:pStyle w:val="ListParagraph"/>
+        <w:numPr>
+          <w:ilvl w:val="0"/>
+          <w:numId w:val="26"/>
+        </w:numPr>
+        <w:spacing w:before="240" w:after="240" w:line="420" w:lineRule="atLeast"/>
+        <w:rPr>
+          <w:rFonts w:ascii="Arial" w:hAnsi="Arial" w:cs="Arial"/>
+          <w:b/>
+          <w:sz w:val="24"/>
+          <w:szCs w:val="24"/>
+          <w:lang w:val="en-US"/>
+        </w:rPr>
+      </w:pPr>
+      <w:r>
+        <w:rPr>
+          <w:rFonts w:ascii="Arial" w:hAnsi="Arial" w:cs="Arial"/>
+          <w:sz w:val="24"/>
+          <w:szCs w:val="24"/>
+          <w:lang w:val="en-US"/>
+        </w:rPr>
+        <w:t>An order can contain more than one dishes at a time</w:t>
+      </w:r>
+    </w:p>
+    <w:p>
+      <w:pPr>
+        <w:pStyle w:val="ListParagraph"/>
+        <w:numPr>
+          <w:ilvl w:val="0"/>
+          <w:numId w:val="26"/>
+        </w:numPr>
+        <w:spacing w:before="240" w:after="240" w:line="420" w:lineRule="atLeast"/>
+        <w:rPr>
+          <w:rFonts w:ascii="Arial" w:hAnsi="Arial" w:cs="Arial"/>
+          <w:b/>
+          <w:sz w:val="24"/>
+          <w:szCs w:val="24"/>
+          <w:lang w:val="en-US"/>
+        </w:rPr>
+      </w:pPr>
+      <w:r>
+        <w:rPr>
+          <w:rFonts w:ascii="Arial" w:hAnsi="Arial" w:cs="Arial"/>
+          <w:sz w:val="24"/>
+          <w:szCs w:val="24"/>
+          <w:lang w:val="en-US"/>
+        </w:rPr>
+        <w:t>A dish can belong to one or more orders at same time</w:t>
+      </w:r>
+    </w:p>
+    <w:p>
+      <w:pPr>
+        <w:spacing w:before="240" w:after="240" w:line="420" w:lineRule="atLeast"/>
+        <w:rPr>
+          <w:rFonts w:ascii="Arial" w:hAnsi="Arial" w:cs="Arial"/>
+          <w:b/>
+          <w:sz w:val="24"/>
+          <w:szCs w:val="24"/>
+          <w:lang w:val="en-US"/>
+        </w:rPr>
+      </w:pPr>
+      <w:r>
+        <w:rPr>
+          <w:rFonts w:ascii="Arial" w:hAnsi="Arial" w:cs="Arial"/>
+          <w:b/>
+          <w:sz w:val="24"/>
+          <w:szCs w:val="24"/>
+          <w:lang w:val="en-US"/>
+        </w:rPr>
+        <w:lastRenderedPageBreak/>
+        <w:t>Dishes and Sellers</w:t>
+      </w:r>
+    </w:p>
+    <w:p>
+      <w:pPr>
+        <w:pStyle w:val="ListParagraph"/>
+        <w:numPr>
+          <w:ilvl w:val="0"/>
+          <w:numId w:val="26"/>
+        </w:numPr>
+        <w:spacing w:before="240" w:after="240" w:line="420" w:lineRule="atLeast"/>
+        <w:rPr>
+          <w:rFonts w:ascii="Arial" w:hAnsi="Arial" w:cs="Arial"/>
+          <w:b/>
+          <w:sz w:val="24"/>
+          <w:szCs w:val="24"/>
+          <w:lang w:val="en-US"/>
+        </w:rPr>
+      </w:pPr>
+      <w:r>
+        <w:rPr>
+          <w:rFonts w:ascii="Arial" w:hAnsi="Arial" w:cs="Arial"/>
+          <w:sz w:val="24"/>
+          <w:szCs w:val="24"/>
+          <w:lang w:val="en-US"/>
+        </w:rPr>
+        <w:t>A seller can sell more than one dishes at a time</w:t>
+      </w:r>
+    </w:p>
+    <w:p>
+      <w:pPr>
+        <w:pStyle w:val="ListParagraph"/>
+        <w:numPr>
+          <w:ilvl w:val="0"/>
+          <w:numId w:val="26"/>
+        </w:numPr>
+        <w:spacing w:before="240" w:after="240" w:line="420" w:lineRule="atLeast"/>
+        <w:rPr>
+          <w:rFonts w:ascii="Arial" w:hAnsi="Arial" w:cs="Arial"/>
+          <w:b/>
+          <w:sz w:val="24"/>
+          <w:szCs w:val="24"/>
+          <w:lang w:val="en-US"/>
+        </w:rPr>
+      </w:pPr>
+      <w:r>
+        <w:rPr>
+          <w:rFonts w:ascii="Arial" w:hAnsi="Arial" w:cs="Arial"/>
+          <w:sz w:val="24"/>
+          <w:szCs w:val="24"/>
+          <w:lang w:val="en-US"/>
+        </w:rPr>
+        <w:t>A dish would belong to only one seller</w:t>
+      </w:r>
+    </w:p>
+    <w:p>
+      <w:pPr>
+        <w:spacing w:before="240" w:after="240" w:line="420" w:lineRule="atLeast"/>
+        <w:rPr>
+          <w:rFonts w:ascii="Arial" w:hAnsi="Arial" w:cs="Arial"/>
+          <w:b/>
+          <w:sz w:val="24"/>
+          <w:szCs w:val="24"/>
+          <w:lang w:val="en-US"/>
+        </w:rPr>
+      </w:pPr>
+      <w:r>
+        <w:rPr>
+          <w:rFonts w:ascii="Arial" w:hAnsi="Arial" w:cs="Arial"/>
+          <w:b/>
+          <w:sz w:val="24"/>
+          <w:szCs w:val="24"/>
+          <w:lang w:val="en-US"/>
+        </w:rPr>
+        <w:t>Dishes and Categories</w:t>
+      </w:r>
+    </w:p>
+    <w:p>
+      <w:pPr>
+        <w:pStyle w:val="ListParagraph"/>
+        <w:numPr>
+          <w:ilvl w:val="0"/>
+          <w:numId w:val="26"/>
+        </w:numPr>
+        <w:spacing w:before="240" w:after="240" w:line="420" w:lineRule="atLeast"/>
+        <w:rPr>
+          <w:rFonts w:ascii="Arial" w:hAnsi="Arial" w:cs="Arial"/>
+          <w:b/>
+          <w:sz w:val="24"/>
+          <w:szCs w:val="24"/>
+          <w:lang w:val="en-US"/>
+        </w:rPr>
+      </w:pPr>
+      <w:r>
+        <w:rPr>
+          <w:rFonts w:ascii="Arial" w:hAnsi="Arial" w:cs="Arial"/>
+          <w:sz w:val="24"/>
+          <w:szCs w:val="24"/>
+          <w:lang w:val="en-US"/>
+        </w:rPr>
+        <w:t>One category can contain more than one dishes</w:t>
+      </w:r>
+    </w:p>
+    <w:p>
+      <w:pPr>
+        <w:pStyle w:val="ListParagraph"/>
+        <w:numPr>
+          <w:ilvl w:val="0"/>
+          <w:numId w:val="26"/>
+        </w:numPr>
+        <w:spacing w:before="240" w:after="240" w:line="420" w:lineRule="atLeast"/>
+        <w:rPr>
+          <w:rFonts w:ascii="Arial" w:hAnsi="Arial" w:cs="Arial"/>
+          <w:b/>
+          <w:sz w:val="24"/>
+          <w:szCs w:val="24"/>
+          <w:lang w:val="en-US"/>
+        </w:rPr>
+      </w:pPr>
+      <w:r>
+        <w:rPr>
+          <w:rFonts w:ascii="Arial" w:hAnsi="Arial" w:cs="Arial"/>
+          <w:sz w:val="24"/>
+          <w:szCs w:val="24"/>
+          <w:lang w:val="en-US"/>
+        </w:rPr>
+        <w:t>A dish would belong to one category</w:t>
+      </w:r>
+    </w:p>
+    <w:p>
+      <w:pPr>
+        <w:spacing w:before="240" w:after="240" w:line="420" w:lineRule="atLeast"/>
+        <w:rPr>
+          <w:rFonts w:ascii="Arial" w:hAnsi="Arial" w:cs="Arial"/>
+          <w:b/>
+          <w:sz w:val="24"/>
+          <w:szCs w:val="24"/>
+          <w:lang w:val="en-US"/>
+        </w:rPr>
+      </w:pPr>
+    </w:p>
+    <w:p>
+      <w:pPr>
+        <w:spacing w:before="240" w:after="240" w:line="420" w:lineRule="atLeast"/>
+        <w:rPr>
+          <w:rFonts w:ascii="Arial" w:hAnsi="Arial" w:cs="Arial"/>
+          <w:b/>
+          <w:sz w:val="24"/>
+          <w:szCs w:val="24"/>
+          <w:u w:val="single"/>
+          <w:lang w:val="en-US"/>
+        </w:rPr>
+      </w:pPr>
+      <w:r>
+        <w:rPr>
+          <w:rFonts w:ascii="Arial" w:hAnsi="Arial" w:cs="Arial"/>
+          <w:b/>
+          <w:sz w:val="24"/>
+          <w:szCs w:val="24"/>
+          <w:u w:val="single"/>
+          <w:lang w:val="en-US"/>
+        </w:rPr>
         <w:t>Entities &amp; Attributes:</w:t>
       </w:r>
     </w:p>
@@ -778,8 +1307,6 @@
         </w:rPr>
         <w:t xml:space="preserve">Users, Sellers, Orders </w:t>
       </w:r>
-      <w:bookmarkStart w:id="0" w:name="_GoBack"/>
-      <w:bookmarkEnd w:id="0"/>
     </w:p>
     <w:p>
       <w:pPr>
@@ -841,7 +1368,6 @@
           <w:szCs w:val="24"/>
           <w:lang w:val="en-US"/>
         </w:rPr>
-        <w:lastRenderedPageBreak/>
         <w:t xml:space="preserve">Customer – </w:t>
       </w:r>
       <w:r>
@@ -1109,6 +1635,7 @@
           <w:szCs w:val="24"/>
           <w:lang w:val="en-US"/>
         </w:rPr>
+        <w:lastRenderedPageBreak/>
         <w:t xml:space="preserve">Food Seller: </w:t>
       </w:r>
       <w:r>
@@ -1786,6 +2313,119 @@
     </w:lvl>
   </w:abstractNum>
   <w:abstractNum w:abstractNumId="2" w15:restartNumberingAfterBreak="0">
+    <w:nsid w:val="0FB36761"/>
+    <w:multiLevelType w:val="hybridMultilevel"/>
+    <w:tmpl w:val="724EBACA"/>
+    <w:lvl w:ilvl="0" w:tplc="0C000001">
+      <w:start w:val="1"/>
+      <w:numFmt w:val="bullet"/>
+      <w:lvlText w:val=""/>
+      <w:lvlJc w:val="left"/>
+      <w:pPr>
+        <w:ind w:left="720" w:hanging="360"/>
+      </w:pPr>
+      <w:rPr>
+        <w:rFonts w:ascii="Symbol" w:hAnsi="Symbol" w:hint="default"/>
+      </w:rPr>
+    </w:lvl>
+    <w:lvl w:ilvl="1" w:tplc="0C000003" w:tentative="1">
+      <w:start w:val="1"/>
+      <w:numFmt w:val="bullet"/>
+      <w:lvlText w:val="o"/>
+      <w:lvlJc w:val="left"/>
+      <w:pPr>
+        <w:ind w:left="1440" w:hanging="360"/>
+      </w:pPr>
+      <w:rPr>
+        <w:rFonts w:ascii="Courier New" w:hAnsi="Courier New" w:cs="Courier New" w:hint="default"/>
+      </w:rPr>
+    </w:lvl>
+    <w:lvl w:ilvl="2" w:tplc="0C000005" w:tentative="1">
+      <w:start w:val="1"/>
+      <w:numFmt w:val="bullet"/>
+      <w:lvlText w:val=""/>
+      <w:lvlJc w:val="left"/>
+      <w:pPr>
+        <w:ind w:left="2160" w:hanging="360"/>
+      </w:pPr>
+      <w:rPr>
+        <w:rFonts w:ascii="Wingdings" w:hAnsi="Wingdings" w:hint="default"/>
+      </w:rPr>
+    </w:lvl>
+    <w:lvl w:ilvl="3" w:tplc="0C000001" w:tentative="1">
+      <w:start w:val="1"/>
+      <w:numFmt w:val="bullet"/>
+      <w:lvlText w:val=""/>
+      <w:lvlJc w:val="left"/>
+      <w:pPr>
+        <w:ind w:left="2880" w:hanging="360"/>
+      </w:pPr>
+      <w:rPr>
+        <w:rFonts w:ascii="Symbol" w:hAnsi="Symbol" w:hint="default"/>
+      </w:rPr>
+    </w:lvl>
+    <w:lvl w:ilvl="4" w:tplc="0C000003" w:tentative="1">
+      <w:start w:val="1"/>
+      <w:numFmt w:val="bullet"/>
+      <w:lvlText w:val="o"/>
+      <w:lvlJc w:val="left"/>
+      <w:pPr>
+        <w:ind w:left="3600" w:hanging="360"/>
+      </w:pPr>
+      <w:rPr>
+        <w:rFonts w:ascii="Courier New" w:hAnsi="Courier New" w:cs="Courier New" w:hint="default"/>
+      </w:rPr>
+    </w:lvl>
+    <w:lvl w:ilvl="5" w:tplc="0C000005" w:tentative="1">
+      <w:start w:val="1"/>
+      <w:numFmt w:val="bullet"/>
+      <w:lvlText w:val=""/>
+      <w:lvlJc w:val="left"/>
+      <w:pPr>
+        <w:ind w:left="4320" w:hanging="360"/>
+      </w:pPr>
+      <w:rPr>
+        <w:rFonts w:ascii="Wingdings" w:hAnsi="Wingdings" w:hint="default"/>
+      </w:rPr>
+    </w:lvl>
+    <w:lvl w:ilvl="6" w:tplc="0C000001" w:tentative="1">
+      <w:start w:val="1"/>
+      <w:numFmt w:val="bullet"/>
+      <w:lvlText w:val=""/>
+      <w:lvlJc w:val="left"/>
+      <w:pPr>
+        <w:ind w:left="5040" w:hanging="360"/>
+      </w:pPr>
+      <w:rPr>
+        <w:rFonts w:ascii="Symbol" w:hAnsi="Symbol" w:hint="default"/>
+      </w:rPr>
+    </w:lvl>
+    <w:lvl w:ilvl="7" w:tplc="0C000003" w:tentative="1">
+      <w:start w:val="1"/>
+      <w:numFmt w:val="bullet"/>
+      <w:lvlText w:val="o"/>
+      <w:lvlJc w:val="left"/>
+      <w:pPr>
+        <w:ind w:left="5760" w:hanging="360"/>
+      </w:pPr>
+      <w:rPr>
+        <w:rFonts w:ascii="Courier New" w:hAnsi="Courier New" w:cs="Courier New" w:hint="default"/>
+      </w:rPr>
+    </w:lvl>
+    <w:lvl w:ilvl="8" w:tplc="0C000005" w:tentative="1">
+      <w:start w:val="1"/>
+      <w:numFmt w:val="bullet"/>
+      <w:lvlText w:val=""/>
+      <w:lvlJc w:val="left"/>
+      <w:pPr>
+        <w:ind w:left="6480" w:hanging="360"/>
+      </w:pPr>
+      <w:rPr>
+        <w:rFonts w:ascii="Wingdings" w:hAnsi="Wingdings" w:hint="default"/>
+      </w:rPr>
+    </w:lvl>
+  </w:abstractNum>
+  <w:abstractNum w:abstractNumId="3" w15:restartNumberingAfterBreak="0">
     <w:nsid w:val="14314604"/>
     <w:multiLevelType w:val="multilevel"/>
     <w:tmpl w:val="A118C6C0"/>
@@ -1934,7 +2574,7 @@
       </w:rPr>
     </w:lvl>
   </w:abstractNum>
-  <w:abstractNum w:abstractNumId="3" w15:restartNumberingAfterBreak="0">
+  <w:abstractNum w:abstractNumId="4" w15:restartNumberingAfterBreak="0">
     <w:nsid w:val="1CD83513"/>
     <w:multiLevelType w:val="multilevel"/>
     <w:tmpl w:val="C740897A"/>
@@ -2083,7 +2723,7 @@
       </w:rPr>
     </w:lvl>
   </w:abstractNum>
-  <w:abstractNum w:abstractNumId="4" w15:restartNumberingAfterBreak="0">
+  <w:abstractNum w:abstractNumId="5" w15:restartNumberingAfterBreak="0">
     <w:nsid w:val="21F277E0"/>
     <w:multiLevelType w:val="hybridMultilevel"/>
     <w:tmpl w:val="55FE844A"/>
@@ -2196,7 +2836,7 @@
       </w:rPr>
     </w:lvl>
   </w:abstractNum>
-  <w:abstractNum w:abstractNumId="5" w15:restartNumberingAfterBreak="0">
+  <w:abstractNum w:abstractNumId="6" w15:restartNumberingAfterBreak="0">
     <w:nsid w:val="28BE2A54"/>
     <w:multiLevelType w:val="hybridMultilevel"/>
     <w:tmpl w:val="34D41570"/>
@@ -2309,7 +2949,7 @@
       </w:rPr>
     </w:lvl>
   </w:abstractNum>
-  <w:abstractNum w:abstractNumId="6" w15:restartNumberingAfterBreak="0">
+  <w:abstractNum w:abstractNumId="7" w15:restartNumberingAfterBreak="0">
     <w:nsid w:val="290D05A5"/>
     <w:multiLevelType w:val="multilevel"/>
     <w:tmpl w:val="AACE2916"/>
@@ -2423,7 +3063,7 @@
       </w:rPr>
     </w:lvl>
   </w:abstractNum>
-  <w:abstractNum w:abstractNumId="7" w15:restartNumberingAfterBreak="0">
+  <w:abstractNum w:abstractNumId="8" w15:restartNumberingAfterBreak="0">
     <w:nsid w:val="339760CA"/>
     <w:multiLevelType w:val="multilevel"/>
     <w:tmpl w:val="F4A4FEFE"/>
@@ -2572,7 +3212,7 @@
       </w:rPr>
     </w:lvl>
   </w:abstractNum>
-  <w:abstractNum w:abstractNumId="8" w15:restartNumberingAfterBreak="0">
+  <w:abstractNum w:abstractNumId="9" w15:restartNumberingAfterBreak="0">
     <w:nsid w:val="394A7E33"/>
     <w:multiLevelType w:val="hybridMultilevel"/>
     <w:tmpl w:val="5C54992C"/>
@@ -2685,7 +3325,7 @@
       </w:rPr>
     </w:lvl>
   </w:abstractNum>
-  <w:abstractNum w:abstractNumId="9" w15:restartNumberingAfterBreak="0">
+  <w:abstractNum w:abstractNumId="10" w15:restartNumberingAfterBreak="0">
     <w:nsid w:val="3C7E6590"/>
     <w:multiLevelType w:val="hybridMultilevel"/>
     <w:tmpl w:val="1B5CDC0E"/>
@@ -2798,7 +3438,7 @@
       </w:rPr>
     </w:lvl>
   </w:abstractNum>
-  <w:abstractNum w:abstractNumId="10" w15:restartNumberingAfterBreak="0">
+  <w:abstractNum w:abstractNumId="11" w15:restartNumberingAfterBreak="0">
     <w:nsid w:val="3FD33C53"/>
     <w:multiLevelType w:val="hybridMultilevel"/>
     <w:tmpl w:val="F7C27900"/>
@@ -2911,7 +3551,7 @@
       </w:rPr>
     </w:lvl>
   </w:abstractNum>
-  <w:abstractNum w:abstractNumId="11" w15:restartNumberingAfterBreak="0">
+  <w:abstractNum w:abstractNumId="12" w15:restartNumberingAfterBreak="0">
     <w:nsid w:val="434F7B26"/>
     <w:multiLevelType w:val="multilevel"/>
     <w:tmpl w:val="828823DA"/>
@@ -3060,7 +3700,7 @@
       </w:rPr>
     </w:lvl>
   </w:abstractNum>
-  <w:abstractNum w:abstractNumId="12" w15:restartNumberingAfterBreak="0">
+  <w:abstractNum w:abstractNumId="13" w15:restartNumberingAfterBreak="0">
     <w:nsid w:val="466C62A3"/>
     <w:multiLevelType w:val="multilevel"/>
     <w:tmpl w:val="A8681700"/>
@@ -3209,7 +3849,7 @@
       </w:rPr>
     </w:lvl>
   </w:abstractNum>
-  <w:abstractNum w:abstractNumId="13" w15:restartNumberingAfterBreak="0">
+  <w:abstractNum w:abstractNumId="14" w15:restartNumberingAfterBreak="0">
     <w:nsid w:val="47512A29"/>
     <w:multiLevelType w:val="hybridMultilevel"/>
     <w:tmpl w:val="3EBC22CC"/>
@@ -3322,7 +3962,7 @@
       </w:rPr>
     </w:lvl>
   </w:abstractNum>
-  <w:abstractNum w:abstractNumId="14" w15:restartNumberingAfterBreak="0">
+  <w:abstractNum w:abstractNumId="15" w15:restartNumberingAfterBreak="0">
     <w:nsid w:val="52ED2663"/>
     <w:multiLevelType w:val="hybridMultilevel"/>
     <w:tmpl w:val="70B4220E"/>
@@ -3411,7 +4051,7 @@
       </w:pPr>
     </w:lvl>
   </w:abstractNum>
-  <w:abstractNum w:abstractNumId="15" w15:restartNumberingAfterBreak="0">
+  <w:abstractNum w:abstractNumId="16" w15:restartNumberingAfterBreak="0">
     <w:nsid w:val="561F36F2"/>
     <w:multiLevelType w:val="multilevel"/>
     <w:tmpl w:val="4CF23D8A"/>
@@ -3560,7 +4200,120 @@
       </w:rPr>
     </w:lvl>
   </w:abstractNum>
-  <w:abstractNum w:abstractNumId="16" w15:restartNumberingAfterBreak="0">
+  <w:abstractNum w:abstractNumId="17" w15:restartNumberingAfterBreak="0">
+    <w:nsid w:val="62AC2221"/>
+    <w:multiLevelType w:val="hybridMultilevel"/>
+    <w:tmpl w:val="2C60C770"/>
+    <w:lvl w:ilvl="0" w:tplc="0C000001">
+      <w:start w:val="1"/>
+      <w:numFmt w:val="bullet"/>
+      <w:lvlText w:val=""/>
+      <w:lvlJc w:val="left"/>
+      <w:pPr>
+        <w:ind w:left="1080" w:hanging="360"/>
+      </w:pPr>
+      <w:rPr>
+        <w:rFonts w:ascii="Symbol" w:hAnsi="Symbol" w:hint="default"/>
+      </w:rPr>
+    </w:lvl>
+    <w:lvl w:ilvl="1" w:tplc="0C000003" w:tentative="1">
+      <w:start w:val="1"/>
+      <w:numFmt w:val="bullet"/>
+      <w:lvlText w:val="o"/>
+      <w:lvlJc w:val="left"/>
+      <w:pPr>
+        <w:ind w:left="1800" w:hanging="360"/>
+      </w:pPr>
+      <w:rPr>
+        <w:rFonts w:ascii="Courier New" w:hAnsi="Courier New" w:cs="Courier New" w:hint="default"/>
+      </w:rPr>
+    </w:lvl>
+    <w:lvl w:ilvl="2" w:tplc="0C000005" w:tentative="1">
+      <w:start w:val="1"/>
+      <w:numFmt w:val="bullet"/>
+      <w:lvlText w:val=""/>
+      <w:lvlJc w:val="left"/>
+      <w:pPr>
+        <w:ind w:left="2520" w:hanging="360"/>
+      </w:pPr>
+      <w:rPr>
+        <w:rFonts w:ascii="Wingdings" w:hAnsi="Wingdings" w:hint="default"/>
+      </w:rPr>
+    </w:lvl>
+    <w:lvl w:ilvl="3" w:tplc="0C000001" w:tentative="1">
+      <w:start w:val="1"/>
+      <w:numFmt w:val="bullet"/>
+      <w:lvlText w:val=""/>
+      <w:lvlJc w:val="left"/>
+      <w:pPr>
+        <w:ind w:left="3240" w:hanging="360"/>
+      </w:pPr>
+      <w:rPr>
+        <w:rFonts w:ascii="Symbol" w:hAnsi="Symbol" w:hint="default"/>
+      </w:rPr>
+    </w:lvl>
+    <w:lvl w:ilvl="4" w:tplc="0C000003" w:tentative="1">
+      <w:start w:val="1"/>
+      <w:numFmt w:val="bullet"/>
+      <w:lvlText w:val="o"/>
+      <w:lvlJc w:val="left"/>
+      <w:pPr>
+        <w:ind w:left="3960" w:hanging="360"/>
+      </w:pPr>
+      <w:rPr>
+        <w:rFonts w:ascii="Courier New" w:hAnsi="Courier New" w:cs="Courier New" w:hint="default"/>
+      </w:rPr>
+    </w:lvl>
+    <w:lvl w:ilvl="5" w:tplc="0C000005" w:tentative="1">
+      <w:start w:val="1"/>
+      <w:numFmt w:val="bullet"/>
+      <w:lvlText w:val=""/>
+      <w:lvlJc w:val="left"/>
+      <w:pPr>
+        <w:ind w:left="4680" w:hanging="360"/>
+      </w:pPr>
+      <w:rPr>
+        <w:rFonts w:ascii="Wingdings" w:hAnsi="Wingdings" w:hint="default"/>
+      </w:rPr>
+    </w:lvl>
+    <w:lvl w:ilvl="6" w:tplc="0C000001" w:tentative="1">
+      <w:start w:val="1"/>
+      <w:numFmt w:val="bullet"/>
+      <w:lvlText w:val=""/>
+      <w:lvlJc w:val="left"/>
+      <w:pPr>
+        <w:ind w:left="5400" w:hanging="360"/>
+      </w:pPr>
+      <w:rPr>
+        <w:rFonts w:ascii="Symbol" w:hAnsi="Symbol" w:hint="default"/>
+      </w:rPr>
+    </w:lvl>
+    <w:lvl w:ilvl="7" w:tplc="0C000003" w:tentative="1">
+      <w:start w:val="1"/>
+      <w:numFmt w:val="bullet"/>
+      <w:lvlText w:val="o"/>
+      <w:lvlJc w:val="left"/>
+      <w:pPr>
+        <w:ind w:left="6120" w:hanging="360"/>
+      </w:pPr>
+      <w:rPr>
+        <w:rFonts w:ascii="Courier New" w:hAnsi="Courier New" w:cs="Courier New" w:hint="default"/>
+      </w:rPr>
+    </w:lvl>
+    <w:lvl w:ilvl="8" w:tplc="0C000005" w:tentative="1">
+      <w:start w:val="1"/>
+      <w:numFmt w:val="bullet"/>
+      <w:lvlText w:val=""/>
+      <w:lvlJc w:val="left"/>
+      <w:pPr>
+        <w:ind w:left="6840" w:hanging="360"/>
+      </w:pPr>
+      <w:rPr>
+        <w:rFonts w:ascii="Wingdings" w:hAnsi="Wingdings" w:hint="default"/>
+      </w:rPr>
+    </w:lvl>
+  </w:abstractNum>
+  <w:abstractNum w:abstractNumId="18" w15:restartNumberingAfterBreak="0">
     <w:nsid w:val="63CA16F8"/>
     <w:multiLevelType w:val="hybridMultilevel"/>
     <w:tmpl w:val="20861E4E"/>
@@ -3673,7 +4426,7 @@
       </w:rPr>
     </w:lvl>
   </w:abstractNum>
-  <w:abstractNum w:abstractNumId="17" w15:restartNumberingAfterBreak="0">
+  <w:abstractNum w:abstractNumId="19" w15:restartNumberingAfterBreak="0">
     <w:nsid w:val="6D9A6FD5"/>
     <w:multiLevelType w:val="hybridMultilevel"/>
     <w:tmpl w:val="32706F30"/>
@@ -3786,7 +4539,7 @@
       </w:rPr>
     </w:lvl>
   </w:abstractNum>
-  <w:abstractNum w:abstractNumId="18" w15:restartNumberingAfterBreak="0">
+  <w:abstractNum w:abstractNumId="20" w15:restartNumberingAfterBreak="0">
     <w:nsid w:val="707F7F43"/>
     <w:multiLevelType w:val="multilevel"/>
     <w:tmpl w:val="270EC346"/>
@@ -3935,7 +4688,7 @@
       </w:rPr>
     </w:lvl>
   </w:abstractNum>
-  <w:abstractNum w:abstractNumId="19" w15:restartNumberingAfterBreak="0">
+  <w:abstractNum w:abstractNumId="21" w15:restartNumberingAfterBreak="0">
     <w:nsid w:val="73FF53BA"/>
     <w:multiLevelType w:val="multilevel"/>
     <w:tmpl w:val="A00C88A8"/>
@@ -4084,7 +4837,7 @@
       </w:rPr>
     </w:lvl>
   </w:abstractNum>
-  <w:abstractNum w:abstractNumId="20" w15:restartNumberingAfterBreak="0">
+  <w:abstractNum w:abstractNumId="22" w15:restartNumberingAfterBreak="0">
     <w:nsid w:val="7657370C"/>
     <w:multiLevelType w:val="hybridMultilevel"/>
     <w:tmpl w:val="186655BE"/>
@@ -4170,7 +4923,7 @@
       </w:pPr>
     </w:lvl>
   </w:abstractNum>
-  <w:abstractNum w:abstractNumId="21" w15:restartNumberingAfterBreak="0">
+  <w:abstractNum w:abstractNumId="23" w15:restartNumberingAfterBreak="0">
     <w:nsid w:val="77EB5175"/>
     <w:multiLevelType w:val="hybridMultilevel"/>
     <w:tmpl w:val="5332F444"/>
@@ -4283,7 +5036,7 @@
       </w:rPr>
     </w:lvl>
   </w:abstractNum>
-  <w:abstractNum w:abstractNumId="22" w15:restartNumberingAfterBreak="0">
+  <w:abstractNum w:abstractNumId="24" w15:restartNumberingAfterBreak="0">
     <w:nsid w:val="783B2FDA"/>
     <w:multiLevelType w:val="multilevel"/>
     <w:tmpl w:val="DB5A99B4"/>
@@ -4397,74 +5150,196 @@
       </w:rPr>
     </w:lvl>
   </w:abstractNum>
+  <w:abstractNum w:abstractNumId="25" w15:restartNumberingAfterBreak="0">
+    <w:nsid w:val="7BF71897"/>
+    <w:multiLevelType w:val="hybridMultilevel"/>
+    <w:tmpl w:val="0C5A5BE2"/>
+    <w:lvl w:ilvl="0" w:tplc="0C000001">
+      <w:start w:val="1"/>
+      <w:numFmt w:val="bullet"/>
+      <w:lvlText w:val=""/>
+      <w:lvlJc w:val="left"/>
+      <w:pPr>
+        <w:ind w:left="1080" w:hanging="360"/>
+      </w:pPr>
+      <w:rPr>
+        <w:rFonts w:ascii="Symbol" w:hAnsi="Symbol" w:hint="default"/>
+      </w:rPr>
+    </w:lvl>
+    <w:lvl w:ilvl="1" w:tplc="0C000003" w:tentative="1">
+      <w:start w:val="1"/>
+      <w:numFmt w:val="bullet"/>
+      <w:lvlText w:val="o"/>
+      <w:lvlJc w:val="left"/>
+      <w:pPr>
+        <w:ind w:left="1800" w:hanging="360"/>
+      </w:pPr>
+      <w:rPr>
+        <w:rFonts w:ascii="Courier New" w:hAnsi="Courier New" w:cs="Courier New" w:hint="default"/>
+      </w:rPr>
+    </w:lvl>
+    <w:lvl w:ilvl="2" w:tplc="0C000005" w:tentative="1">
+      <w:start w:val="1"/>
+      <w:numFmt w:val="bullet"/>
+      <w:lvlText w:val=""/>
+      <w:lvlJc w:val="left"/>
+      <w:pPr>
+        <w:ind w:left="2520" w:hanging="360"/>
+      </w:pPr>
+      <w:rPr>
+        <w:rFonts w:ascii="Wingdings" w:hAnsi="Wingdings" w:hint="default"/>
+      </w:rPr>
+    </w:lvl>
+    <w:lvl w:ilvl="3" w:tplc="0C000001" w:tentative="1">
+      <w:start w:val="1"/>
+      <w:numFmt w:val="bullet"/>
+      <w:lvlText w:val=""/>
+      <w:lvlJc w:val="left"/>
+      <w:pPr>
+        <w:ind w:left="3240" w:hanging="360"/>
+      </w:pPr>
+      <w:rPr>
+        <w:rFonts w:ascii="Symbol" w:hAnsi="Symbol" w:hint="default"/>
+      </w:rPr>
+    </w:lvl>
+    <w:lvl w:ilvl="4" w:tplc="0C000003" w:tentative="1">
+      <w:start w:val="1"/>
+      <w:numFmt w:val="bullet"/>
+      <w:lvlText w:val="o"/>
+      <w:lvlJc w:val="left"/>
+      <w:pPr>
+        <w:ind w:left="3960" w:hanging="360"/>
+      </w:pPr>
+      <w:rPr>
+        <w:rFonts w:ascii="Courier New" w:hAnsi="Courier New" w:cs="Courier New" w:hint="default"/>
+      </w:rPr>
+    </w:lvl>
+    <w:lvl w:ilvl="5" w:tplc="0C000005" w:tentative="1">
+      <w:start w:val="1"/>
+      <w:numFmt w:val="bullet"/>
+      <w:lvlText w:val=""/>
+      <w:lvlJc w:val="left"/>
+      <w:pPr>
+        <w:ind w:left="4680" w:hanging="360"/>
+      </w:pPr>
+      <w:rPr>
+        <w:rFonts w:ascii="Wingdings" w:hAnsi="Wingdings" w:hint="default"/>
+      </w:rPr>
+    </w:lvl>
+    <w:lvl w:ilvl="6" w:tplc="0C000001" w:tentative="1">
+      <w:start w:val="1"/>
+      <w:numFmt w:val="bullet"/>
+      <w:lvlText w:val=""/>
+      <w:lvlJc w:val="left"/>
+      <w:pPr>
+        <w:ind w:left="5400" w:hanging="360"/>
+      </w:pPr>
+      <w:rPr>
+        <w:rFonts w:ascii="Symbol" w:hAnsi="Symbol" w:hint="default"/>
+      </w:rPr>
+    </w:lvl>
+    <w:lvl w:ilvl="7" w:tplc="0C000003" w:tentative="1">
+      <w:start w:val="1"/>
+      <w:numFmt w:val="bullet"/>
+      <w:lvlText w:val="o"/>
+      <w:lvlJc w:val="left"/>
+      <w:pPr>
+        <w:ind w:left="6120" w:hanging="360"/>
+      </w:pPr>
+      <w:rPr>
+        <w:rFonts w:ascii="Courier New" w:hAnsi="Courier New" w:cs="Courier New" w:hint="default"/>
+      </w:rPr>
+    </w:lvl>
+    <w:lvl w:ilvl="8" w:tplc="0C000005" w:tentative="1">
+      <w:start w:val="1"/>
+      <w:numFmt w:val="bullet"/>
+      <w:lvlText w:val=""/>
+      <w:lvlJc w:val="left"/>
+      <w:pPr>
+        <w:ind w:left="6840" w:hanging="360"/>
+      </w:pPr>
+      <w:rPr>
+        <w:rFonts w:ascii="Wingdings" w:hAnsi="Wingdings" w:hint="default"/>
+      </w:rPr>
+    </w:lvl>
+  </w:abstractNum>
   <w:num w:numId="1">
+    <w:abstractNumId w:val="13"/>
+  </w:num>
+  <w:num w:numId="2">
+    <w:abstractNumId w:val="16"/>
+  </w:num>
+  <w:num w:numId="3">
+    <w:abstractNumId w:val="8"/>
+  </w:num>
+  <w:num w:numId="4">
+    <w:abstractNumId w:val="21"/>
+  </w:num>
+  <w:num w:numId="5">
+    <w:abstractNumId w:val="3"/>
+  </w:num>
+  <w:num w:numId="6">
+    <w:abstractNumId w:val="4"/>
+  </w:num>
+  <w:num w:numId="7">
     <w:abstractNumId w:val="12"/>
   </w:num>
-  <w:num w:numId="2">
-    <w:abstractNumId w:val="15"/>
+  <w:num w:numId="8">
+    <w:abstractNumId w:val="5"/>
   </w:num>
-  <w:num w:numId="3">
-    <w:abstractNumId w:val="7"/>
+  <w:num w:numId="9">
+    <w:abstractNumId w:val="6"/>
   </w:num>
-  <w:num w:numId="4">
+  <w:num w:numId="10">
     <w:abstractNumId w:val="19"/>
   </w:num>
-  <w:num w:numId="5">
-    <w:abstractNumId w:val="2"/>
-  </w:num>
-  <w:num w:numId="6">
-    <w:abstractNumId w:val="3"/>
-  </w:num>
-  <w:num w:numId="7">
-    <w:abstractNumId w:val="11"/>
-  </w:num>
-  <w:num w:numId="8">
-    <w:abstractNumId w:val="4"/>
-  </w:num>
-  <w:num w:numId="9">
-    <w:abstractNumId w:val="5"/>
-  </w:num>
-  <w:num w:numId="10">
-    <w:abstractNumId w:val="17"/>
-  </w:num>
   <w:num w:numId="11">
-    <w:abstractNumId w:val="16"/>
+    <w:abstractNumId w:val="18"/>
   </w:num>
   <w:num w:numId="12">
     <w:abstractNumId w:val="1"/>
   </w:num>
   <w:num w:numId="13">
-    <w:abstractNumId w:val="21"/>
+    <w:abstractNumId w:val="23"/>
   </w:num>
   <w:num w:numId="14">
-    <w:abstractNumId w:val="9"/>
+    <w:abstractNumId w:val="10"/>
   </w:num>
   <w:num w:numId="15">
-    <w:abstractNumId w:val="13"/>
+    <w:abstractNumId w:val="14"/>
   </w:num>
   <w:num w:numId="16">
-    <w:abstractNumId w:val="20"/>
+    <w:abstractNumId w:val="22"/>
   </w:num>
   <w:num w:numId="17">
-    <w:abstractNumId w:val="10"/>
+    <w:abstractNumId w:val="11"/>
   </w:num>
   <w:num w:numId="18">
     <w:abstractNumId w:val="0"/>
   </w:num>
   <w:num w:numId="19">
-    <w:abstractNumId w:val="22"/>
+    <w:abstractNumId w:val="24"/>
   </w:num>
   <w:num w:numId="20">
-    <w:abstractNumId w:val="18"/>
+    <w:abstractNumId w:val="20"/>
   </w:num>
   <w:num w:numId="21">
-    <w:abstractNumId w:val="6"/>
+    <w:abstractNumId w:val="7"/>
   </w:num>
   <w:num w:numId="22">
-    <w:abstractNumId w:val="14"/>
+    <w:abstractNumId w:val="15"/>
   </w:num>
   <w:num w:numId="23">
-    <w:abstractNumId w:val="8"/>
+    <w:abstractNumId w:val="9"/>
+  </w:num>
+  <w:num w:numId="24">
+    <w:abstractNumId w:val="2"/>
+  </w:num>
+  <w:num w:numId="25">
+    <w:abstractNumId w:val="25"/>
+  </w:num>
+  <w:num w:numId="26">
+    <w:abstractNumId w:val="17"/>
   </w:num>
 </w:numbering>
 </file>

</xml_diff>

<commit_message>
Attributes added in ER diagrams and is ready to convert into tables
</commit_message>
<xml_diff>
--- a/DataBase_Docs.docx
+++ b/DataBase_Docs.docx
@@ -12,8 +12,8 @@
           <w:bCs/>
           <w:color w:val="1F1F1F"/>
           <w:kern w:val="0"/>
-          <w:sz w:val="24"/>
-          <w:szCs w:val="24"/>
+          <w:sz w:val="32"/>
+          <w:szCs w:val="32"/>
           <w:lang w:eastAsia="en-PK"/>
           <w14:ligatures w14:val="none"/>
         </w:rPr>
@@ -25,8 +25,8 @@
           <w:bCs/>
           <w:color w:val="1F1F1F"/>
           <w:kern w:val="0"/>
-          <w:sz w:val="24"/>
-          <w:szCs w:val="24"/>
+          <w:sz w:val="32"/>
+          <w:szCs w:val="32"/>
           <w:lang w:val="en-US" w:eastAsia="en-PK"/>
           <w14:ligatures w14:val="none"/>
         </w:rPr>
@@ -39,8 +39,8 @@
           <w:bCs/>
           <w:color w:val="1F1F1F"/>
           <w:kern w:val="0"/>
-          <w:sz w:val="24"/>
-          <w:szCs w:val="24"/>
+          <w:sz w:val="32"/>
+          <w:szCs w:val="32"/>
           <w:lang w:eastAsia="en-PK"/>
           <w14:ligatures w14:val="none"/>
         </w:rPr>
@@ -49,38 +49,29 @@
     </w:p>
     <w:p>
       <w:pPr>
-        <w:spacing w:before="240" w:after="240" w:line="420" w:lineRule="atLeast"/>
+        <w:spacing w:after="240" w:line="360" w:lineRule="atLeast"/>
+        <w:outlineLvl w:val="1"/>
         <w:rPr>
           <w:rFonts w:ascii="Arial" w:eastAsia="Times New Roman" w:hAnsi="Arial" w:cs="Arial"/>
+          <w:b/>
+          <w:bCs/>
           <w:color w:val="1F1F1F"/>
           <w:kern w:val="0"/>
-          <w:sz w:val="24"/>
-          <w:szCs w:val="24"/>
+          <w:sz w:val="32"/>
+          <w:szCs w:val="32"/>
           <w:lang w:eastAsia="en-PK"/>
           <w14:ligatures w14:val="none"/>
         </w:rPr>
       </w:pPr>
-      <w:r>
-        <w:rPr>
-          <w:rFonts w:ascii="Arial" w:eastAsia="Times New Roman" w:hAnsi="Arial" w:cs="Arial"/>
-          <w:color w:val="1F1F1F"/>
-          <w:kern w:val="0"/>
-          <w:sz w:val="24"/>
-          <w:szCs w:val="24"/>
-          <w:lang w:eastAsia="en-PK"/>
-          <w14:ligatures w14:val="none"/>
-        </w:rPr>
-        <w:t>This template provides a structure for documenting the design of a relational database.</w:t>
-      </w:r>
     </w:p>
     <w:p>
       <w:pPr>
         <w:spacing w:before="240" w:after="240" w:line="420" w:lineRule="atLeast"/>
         <w:rPr>
-          <w:rFonts w:ascii="Arial" w:hAnsi="Arial" w:cs="Arial"/>
+          <w:rFonts w:ascii="Source Sans Pro" w:hAnsi="Source Sans Pro" w:cs="Arial"/>
           <w:b/>
-          <w:sz w:val="24"/>
-          <w:szCs w:val="24"/>
+          <w:sz w:val="28"/>
+          <w:szCs w:val="28"/>
           <w:u w:val="single"/>
           <w:lang w:val="en-US"/>
         </w:rPr>
@@ -89,22 +80,313 @@
         <w:rPr>
           <w:rFonts w:ascii="Arial" w:hAnsi="Arial" w:cs="Arial"/>
           <w:b/>
-          <w:sz w:val="24"/>
-          <w:szCs w:val="24"/>
+          <w:sz w:val="28"/>
+          <w:szCs w:val="28"/>
+          <w:u w:val="single"/>
+          <w:lang w:val="en-US"/>
+        </w:rPr>
+        <w:t>Food App Analysis</w:t>
+      </w:r>
+      <w:r>
+        <w:rPr>
+          <w:rFonts w:ascii="Source Sans Pro" w:hAnsi="Source Sans Pro" w:cs="Arial"/>
+          <w:b/>
+          <w:sz w:val="28"/>
+          <w:szCs w:val="28"/>
+          <w:u w:val="single"/>
           <w:lang w:val="en-US"/>
         </w:rPr>
         <w:t xml:space="preserve"> </w:t>
       </w:r>
-      <w:r>
+    </w:p>
+    <w:p>
+      <w:pPr>
+        <w:spacing w:before="240" w:after="240" w:line="420" w:lineRule="atLeast"/>
         <w:rPr>
           <w:rFonts w:ascii="Arial" w:hAnsi="Arial" w:cs="Arial"/>
           <w:b/>
-          <w:sz w:val="24"/>
-          <w:szCs w:val="24"/>
+          <w:i/>
+          <w:sz w:val="24"/>
+          <w:szCs w:val="24"/>
+          <w:lang w:val="en-US"/>
+        </w:rPr>
+      </w:pPr>
+      <w:r>
+        <w:rPr>
+          <w:rFonts w:ascii="Arial" w:hAnsi="Arial" w:cs="Arial"/>
+          <w:b/>
+          <w:i/>
+          <w:sz w:val="24"/>
+          <w:szCs w:val="24"/>
+          <w:lang w:val="en-US"/>
+        </w:rPr>
+        <w:t>Customer:</w:t>
+      </w:r>
+    </w:p>
+    <w:p>
+      <w:pPr>
+        <w:pStyle w:val="ListParagraph"/>
+        <w:numPr>
+          <w:ilvl w:val="0"/>
+          <w:numId w:val="11"/>
+        </w:numPr>
+        <w:spacing w:before="240" w:after="240" w:line="420" w:lineRule="atLeast"/>
+        <w:rPr>
+          <w:rFonts w:ascii="Arial" w:hAnsi="Arial" w:cs="Arial"/>
+          <w:sz w:val="24"/>
+          <w:szCs w:val="24"/>
+          <w:lang w:val="en-US"/>
+        </w:rPr>
+      </w:pPr>
+      <w:r>
+        <w:rPr>
+          <w:rFonts w:ascii="Arial" w:hAnsi="Arial" w:cs="Arial"/>
+          <w:sz w:val="24"/>
+          <w:szCs w:val="24"/>
+          <w:lang w:val="en-US"/>
+        </w:rPr>
+        <w:t>Add items: User can add items to his cart</w:t>
+      </w:r>
+    </w:p>
+    <w:p>
+      <w:pPr>
+        <w:pStyle w:val="ListParagraph"/>
+        <w:numPr>
+          <w:ilvl w:val="0"/>
+          <w:numId w:val="11"/>
+        </w:numPr>
+        <w:spacing w:before="240" w:after="240" w:line="420" w:lineRule="atLeast"/>
+        <w:rPr>
+          <w:rFonts w:ascii="Arial" w:hAnsi="Arial" w:cs="Arial"/>
+          <w:sz w:val="24"/>
+          <w:szCs w:val="24"/>
+          <w:lang w:val="en-US"/>
+        </w:rPr>
+      </w:pPr>
+      <w:r>
+        <w:rPr>
+          <w:rFonts w:ascii="Arial" w:hAnsi="Arial" w:cs="Arial"/>
+          <w:sz w:val="24"/>
+          <w:szCs w:val="24"/>
+          <w:lang w:val="en-US"/>
+        </w:rPr>
+        <w:t>Favorite items: User can add items to favorite list</w:t>
+      </w:r>
+    </w:p>
+    <w:p>
+      <w:pPr>
+        <w:pStyle w:val="ListParagraph"/>
+        <w:numPr>
+          <w:ilvl w:val="0"/>
+          <w:numId w:val="11"/>
+        </w:numPr>
+        <w:spacing w:before="240" w:after="240" w:line="420" w:lineRule="atLeast"/>
+        <w:rPr>
+          <w:rFonts w:ascii="Arial" w:hAnsi="Arial" w:cs="Arial"/>
+          <w:sz w:val="24"/>
+          <w:szCs w:val="24"/>
+          <w:lang w:val="en-US"/>
+        </w:rPr>
+      </w:pPr>
+      <w:r>
+        <w:rPr>
+          <w:rFonts w:ascii="Arial" w:hAnsi="Arial" w:cs="Arial"/>
+          <w:sz w:val="24"/>
+          <w:szCs w:val="24"/>
+          <w:lang w:val="en-US"/>
+        </w:rPr>
+        <w:t>Place order: User can checkout his cart and place order</w:t>
+      </w:r>
+    </w:p>
+    <w:p>
+      <w:pPr>
+        <w:pStyle w:val="ListParagraph"/>
+        <w:numPr>
+          <w:ilvl w:val="0"/>
+          <w:numId w:val="11"/>
+        </w:numPr>
+        <w:spacing w:before="240" w:after="240" w:line="420" w:lineRule="atLeast"/>
+        <w:rPr>
+          <w:rFonts w:ascii="Arial" w:hAnsi="Arial" w:cs="Arial"/>
+          <w:sz w:val="24"/>
+          <w:szCs w:val="24"/>
+          <w:lang w:val="en-US"/>
+        </w:rPr>
+      </w:pPr>
+      <w:r>
+        <w:rPr>
+          <w:rFonts w:ascii="Arial" w:hAnsi="Arial" w:cs="Arial"/>
+          <w:sz w:val="24"/>
+          <w:szCs w:val="24"/>
+          <w:lang w:val="en-US"/>
+        </w:rPr>
+        <w:t xml:space="preserve">Rating: After order status becomes </w:t>
+      </w:r>
+      <w:r>
+        <w:rPr>
+          <w:rFonts w:ascii="Arial" w:hAnsi="Arial" w:cs="Arial"/>
+          <w:i/>
+          <w:sz w:val="24"/>
+          <w:szCs w:val="24"/>
+          <w:lang w:val="en-US"/>
+        </w:rPr>
+        <w:t>delivered</w:t>
+      </w:r>
+      <w:r>
+        <w:rPr>
+          <w:rFonts w:ascii="Arial" w:hAnsi="Arial" w:cs="Arial"/>
+          <w:sz w:val="24"/>
+          <w:szCs w:val="24"/>
+          <w:lang w:val="en-US"/>
+        </w:rPr>
+        <w:t xml:space="preserve"> user can rate that item</w:t>
+      </w:r>
+    </w:p>
+    <w:p>
+      <w:pPr>
+        <w:spacing w:before="240" w:after="240" w:line="420" w:lineRule="atLeast"/>
+        <w:rPr>
+          <w:rFonts w:ascii="Arial" w:hAnsi="Arial" w:cs="Arial"/>
+          <w:b/>
+          <w:i/>
+          <w:sz w:val="24"/>
+          <w:szCs w:val="24"/>
+          <w:lang w:val="en-US"/>
+        </w:rPr>
+      </w:pPr>
+      <w:r>
+        <w:rPr>
+          <w:rFonts w:ascii="Arial" w:hAnsi="Arial" w:cs="Arial"/>
+          <w:b/>
+          <w:i/>
+          <w:sz w:val="24"/>
+          <w:szCs w:val="24"/>
+          <w:lang w:val="en-US"/>
+        </w:rPr>
+        <w:t>Food Seller:</w:t>
+      </w:r>
+    </w:p>
+    <w:p>
+      <w:pPr>
+        <w:pStyle w:val="ListParagraph"/>
+        <w:numPr>
+          <w:ilvl w:val="0"/>
+          <w:numId w:val="11"/>
+        </w:numPr>
+        <w:spacing w:before="240" w:after="240" w:line="420" w:lineRule="atLeast"/>
+        <w:rPr>
+          <w:rFonts w:ascii="Arial" w:hAnsi="Arial" w:cs="Arial"/>
+          <w:sz w:val="24"/>
+          <w:szCs w:val="24"/>
+          <w:lang w:val="en-US"/>
+        </w:rPr>
+      </w:pPr>
+      <w:r>
+        <w:rPr>
+          <w:rFonts w:ascii="Arial" w:hAnsi="Arial" w:cs="Arial"/>
+          <w:sz w:val="24"/>
+          <w:szCs w:val="24"/>
+          <w:lang w:val="en-US"/>
+        </w:rPr>
+        <w:t>Sell items: A seller can place at least one or many dishes</w:t>
+      </w:r>
+    </w:p>
+    <w:p>
+      <w:pPr>
+        <w:pStyle w:val="ListParagraph"/>
+        <w:numPr>
+          <w:ilvl w:val="0"/>
+          <w:numId w:val="11"/>
+        </w:numPr>
+        <w:spacing w:before="240" w:after="240" w:line="420" w:lineRule="atLeast"/>
+        <w:rPr>
+          <w:rFonts w:ascii="Arial" w:hAnsi="Arial" w:cs="Arial"/>
+          <w:sz w:val="24"/>
+          <w:szCs w:val="24"/>
+          <w:lang w:val="en-US"/>
+        </w:rPr>
+      </w:pPr>
+      <w:r>
+        <w:rPr>
+          <w:rFonts w:ascii="Arial" w:hAnsi="Arial" w:cs="Arial"/>
+          <w:sz w:val="24"/>
+          <w:szCs w:val="24"/>
+          <w:lang w:val="en-US"/>
+        </w:rPr>
+        <w:t>Completed order-list: A seller would have a list of completed orders</w:t>
+      </w:r>
+    </w:p>
+    <w:p>
+      <w:pPr>
+        <w:pStyle w:val="ListParagraph"/>
+        <w:numPr>
+          <w:ilvl w:val="0"/>
+          <w:numId w:val="11"/>
+        </w:numPr>
+        <w:spacing w:before="240" w:after="240" w:line="420" w:lineRule="atLeast"/>
+        <w:rPr>
+          <w:rFonts w:ascii="Arial" w:hAnsi="Arial" w:cs="Arial"/>
+          <w:sz w:val="24"/>
+          <w:szCs w:val="24"/>
+          <w:lang w:val="en-US"/>
+        </w:rPr>
+      </w:pPr>
+      <w:r>
+        <w:rPr>
+          <w:rFonts w:ascii="Arial" w:hAnsi="Arial" w:cs="Arial"/>
+          <w:sz w:val="24"/>
+          <w:szCs w:val="24"/>
+          <w:lang w:val="en-US"/>
+        </w:rPr>
+        <w:t>Add discount: A seller can add discount to particular dishes</w:t>
+      </w:r>
+    </w:p>
+    <w:p>
+      <w:pPr>
+        <w:pStyle w:val="ListParagraph"/>
+        <w:spacing w:before="240" w:after="240" w:line="420" w:lineRule="atLeast"/>
+        <w:rPr>
+          <w:rFonts w:ascii="Arial" w:hAnsi="Arial" w:cs="Arial"/>
+          <w:sz w:val="24"/>
+          <w:szCs w:val="24"/>
+          <w:lang w:val="en-US"/>
+        </w:rPr>
+      </w:pPr>
+    </w:p>
+    <w:p>
+      <w:pPr>
+        <w:pStyle w:val="ListParagraph"/>
+        <w:spacing w:before="240" w:after="240" w:line="420" w:lineRule="atLeast"/>
+        <w:rPr>
+          <w:rFonts w:ascii="Arial" w:hAnsi="Arial" w:cs="Arial"/>
+          <w:sz w:val="24"/>
+          <w:szCs w:val="24"/>
+          <w:lang w:val="en-US"/>
+        </w:rPr>
+      </w:pPr>
+    </w:p>
+    <w:p>
+      <w:pPr>
+        <w:spacing w:before="240" w:after="240" w:line="420" w:lineRule="atLeast"/>
+        <w:rPr>
+          <w:rFonts w:ascii="Arial" w:hAnsi="Arial" w:cs="Arial"/>
+          <w:b/>
+          <w:sz w:val="28"/>
+          <w:szCs w:val="28"/>
           <w:u w:val="single"/>
           <w:lang w:val="en-US"/>
         </w:rPr>
-        <w:t>Food App Analysis</w:t>
+      </w:pPr>
+      <w:r>
+        <w:rPr>
+          <w:rFonts w:ascii="Arial" w:hAnsi="Arial" w:cs="Arial"/>
+          <w:b/>
+          <w:sz w:val="28"/>
+          <w:szCs w:val="28"/>
+          <w:u w:val="single"/>
+          <w:lang w:val="en-US"/>
+        </w:rPr>
+        <w:t>Entities</w:t>
       </w:r>
     </w:p>
     <w:p>
@@ -217,8 +499,6 @@
         </w:rPr>
         <w:t>– this entity will hold information of dish</w:t>
       </w:r>
-      <w:bookmarkStart w:id="0" w:name="_GoBack"/>
-      <w:bookmarkEnd w:id="0"/>
     </w:p>
     <w:p>
       <w:pPr>
@@ -297,155 +577,38 @@
     <w:p>
       <w:pPr>
         <w:spacing w:before="240" w:after="240" w:line="420" w:lineRule="atLeast"/>
+        <w:ind w:left="360"/>
         <w:rPr>
           <w:rFonts w:ascii="Arial" w:hAnsi="Arial" w:cs="Arial"/>
           <w:b/>
-          <w:i/>
-          <w:sz w:val="24"/>
-          <w:szCs w:val="24"/>
-          <w:lang w:val="en-US"/>
-        </w:rPr>
-      </w:pPr>
-      <w:r>
-        <w:rPr>
-          <w:rFonts w:ascii="Arial" w:hAnsi="Arial" w:cs="Arial"/>
-          <w:b/>
-          <w:i/>
-          <w:sz w:val="24"/>
-          <w:szCs w:val="24"/>
-          <w:lang w:val="en-US"/>
-        </w:rPr>
-        <w:t>Customer:</w:t>
-      </w:r>
+          <w:sz w:val="24"/>
+          <w:szCs w:val="24"/>
+          <w:u w:val="single"/>
+          <w:lang w:val="en-US"/>
+        </w:rPr>
+      </w:pPr>
     </w:p>
     <w:p>
       <w:pPr>
-        <w:pStyle w:val="ListParagraph"/>
-        <w:numPr>
-          <w:ilvl w:val="0"/>
-          <w:numId w:val="11"/>
-        </w:numPr>
         <w:spacing w:before="240" w:after="240" w:line="420" w:lineRule="atLeast"/>
         <w:rPr>
           <w:rFonts w:ascii="Arial" w:hAnsi="Arial" w:cs="Arial"/>
-          <w:sz w:val="24"/>
-          <w:szCs w:val="24"/>
-          <w:lang w:val="en-US"/>
-        </w:rPr>
-      </w:pPr>
-      <w:r>
-        <w:rPr>
-          <w:rFonts w:ascii="Arial" w:hAnsi="Arial" w:cs="Arial"/>
-          <w:sz w:val="24"/>
-          <w:szCs w:val="24"/>
-          <w:lang w:val="en-US"/>
-        </w:rPr>
-        <w:t>Add items: User can add items to his cart</w:t>
-      </w:r>
+          <w:b/>
+          <w:sz w:val="24"/>
+          <w:szCs w:val="24"/>
+          <w:lang w:val="en-US"/>
+        </w:rPr>
+      </w:pPr>
     </w:p>
     <w:p>
       <w:pPr>
-        <w:pStyle w:val="ListParagraph"/>
-        <w:numPr>
-          <w:ilvl w:val="0"/>
-          <w:numId w:val="11"/>
-        </w:numPr>
         <w:spacing w:before="240" w:after="240" w:line="420" w:lineRule="atLeast"/>
         <w:rPr>
           <w:rFonts w:ascii="Arial" w:hAnsi="Arial" w:cs="Arial"/>
-          <w:sz w:val="24"/>
-          <w:szCs w:val="24"/>
-          <w:lang w:val="en-US"/>
-        </w:rPr>
-      </w:pPr>
-      <w:r>
-        <w:rPr>
-          <w:rFonts w:ascii="Arial" w:hAnsi="Arial" w:cs="Arial"/>
-          <w:sz w:val="24"/>
-          <w:szCs w:val="24"/>
-          <w:lang w:val="en-US"/>
-        </w:rPr>
-        <w:t>Favorite items: User can add items to favorite list</w:t>
-      </w:r>
-    </w:p>
-    <w:p>
-      <w:pPr>
-        <w:pStyle w:val="ListParagraph"/>
-        <w:numPr>
-          <w:ilvl w:val="0"/>
-          <w:numId w:val="11"/>
-        </w:numPr>
-        <w:spacing w:before="240" w:after="240" w:line="420" w:lineRule="atLeast"/>
-        <w:rPr>
-          <w:rFonts w:ascii="Arial" w:hAnsi="Arial" w:cs="Arial"/>
-          <w:sz w:val="24"/>
-          <w:szCs w:val="24"/>
-          <w:lang w:val="en-US"/>
-        </w:rPr>
-      </w:pPr>
-      <w:r>
-        <w:rPr>
-          <w:rFonts w:ascii="Arial" w:hAnsi="Arial" w:cs="Arial"/>
-          <w:sz w:val="24"/>
-          <w:szCs w:val="24"/>
-          <w:lang w:val="en-US"/>
-        </w:rPr>
-        <w:t>Place order: User can checkout his cart and place order</w:t>
-      </w:r>
-    </w:p>
-    <w:p>
-      <w:pPr>
-        <w:pStyle w:val="ListParagraph"/>
-        <w:numPr>
-          <w:ilvl w:val="0"/>
-          <w:numId w:val="11"/>
-        </w:numPr>
-        <w:spacing w:before="240" w:after="240" w:line="420" w:lineRule="atLeast"/>
-        <w:rPr>
-          <w:rFonts w:ascii="Arial" w:hAnsi="Arial" w:cs="Arial"/>
-          <w:sz w:val="24"/>
-          <w:szCs w:val="24"/>
-          <w:lang w:val="en-US"/>
-        </w:rPr>
-      </w:pPr>
-      <w:r>
-        <w:rPr>
-          <w:rFonts w:ascii="Arial" w:hAnsi="Arial" w:cs="Arial"/>
-          <w:sz w:val="24"/>
-          <w:szCs w:val="24"/>
-          <w:lang w:val="en-US"/>
-        </w:rPr>
-        <w:t xml:space="preserve">Rating: After order status becomes </w:t>
-      </w:r>
-      <w:r>
-        <w:rPr>
-          <w:rFonts w:ascii="Arial" w:hAnsi="Arial" w:cs="Arial"/>
-          <w:i/>
-          <w:sz w:val="24"/>
-          <w:szCs w:val="24"/>
-          <w:lang w:val="en-US"/>
-        </w:rPr>
-        <w:t>delivered</w:t>
-      </w:r>
-      <w:r>
-        <w:rPr>
-          <w:rFonts w:ascii="Arial" w:hAnsi="Arial" w:cs="Arial"/>
-          <w:sz w:val="24"/>
-          <w:szCs w:val="24"/>
-          <w:lang w:val="en-US"/>
-        </w:rPr>
-        <w:t xml:space="preserve"> user can rate that item</w:t>
-      </w:r>
-    </w:p>
-    <w:p>
-      <w:pPr>
-        <w:spacing w:before="240" w:after="240" w:line="420" w:lineRule="atLeast"/>
-        <w:rPr>
-          <w:rFonts w:ascii="Arial" w:hAnsi="Arial" w:cs="Arial"/>
           <w:b/>
-          <w:i/>
-          <w:sz w:val="24"/>
-          <w:szCs w:val="24"/>
+          <w:sz w:val="28"/>
+          <w:szCs w:val="28"/>
+          <w:u w:val="single"/>
           <w:lang w:val="en-US"/>
         </w:rPr>
       </w:pPr>
@@ -453,122 +616,12 @@
         <w:rPr>
           <w:rFonts w:ascii="Arial" w:hAnsi="Arial" w:cs="Arial"/>
           <w:b/>
-          <w:i/>
-          <w:sz w:val="24"/>
-          <w:szCs w:val="24"/>
-          <w:lang w:val="en-US"/>
-        </w:rPr>
-        <w:t>Food Seller:</w:t>
-      </w:r>
-    </w:p>
-    <w:p>
-      <w:pPr>
-        <w:pStyle w:val="ListParagraph"/>
-        <w:numPr>
-          <w:ilvl w:val="0"/>
-          <w:numId w:val="11"/>
-        </w:numPr>
-        <w:spacing w:before="240" w:after="240" w:line="420" w:lineRule="atLeast"/>
-        <w:rPr>
-          <w:rFonts w:ascii="Arial" w:hAnsi="Arial" w:cs="Arial"/>
-          <w:sz w:val="24"/>
-          <w:szCs w:val="24"/>
-          <w:lang w:val="en-US"/>
-        </w:rPr>
-      </w:pPr>
-      <w:r>
-        <w:rPr>
-          <w:rFonts w:ascii="Arial" w:hAnsi="Arial" w:cs="Arial"/>
-          <w:sz w:val="24"/>
-          <w:szCs w:val="24"/>
-          <w:lang w:val="en-US"/>
-        </w:rPr>
-        <w:t>Sell items: A seller can place at least one or many dishes</w:t>
-      </w:r>
-    </w:p>
-    <w:p>
-      <w:pPr>
-        <w:pStyle w:val="ListParagraph"/>
-        <w:numPr>
-          <w:ilvl w:val="0"/>
-          <w:numId w:val="11"/>
-        </w:numPr>
-        <w:spacing w:before="240" w:after="240" w:line="420" w:lineRule="atLeast"/>
-        <w:rPr>
-          <w:rFonts w:ascii="Arial" w:hAnsi="Arial" w:cs="Arial"/>
-          <w:sz w:val="24"/>
-          <w:szCs w:val="24"/>
-          <w:lang w:val="en-US"/>
-        </w:rPr>
-      </w:pPr>
-      <w:r>
-        <w:rPr>
-          <w:rFonts w:ascii="Arial" w:hAnsi="Arial" w:cs="Arial"/>
-          <w:sz w:val="24"/>
-          <w:szCs w:val="24"/>
-          <w:lang w:val="en-US"/>
-        </w:rPr>
-        <w:t>Completed order-list: A seller would have a list of completed orders</w:t>
-      </w:r>
-    </w:p>
-    <w:p>
-      <w:pPr>
-        <w:pStyle w:val="ListParagraph"/>
-        <w:numPr>
-          <w:ilvl w:val="0"/>
-          <w:numId w:val="11"/>
-        </w:numPr>
-        <w:spacing w:before="240" w:after="240" w:line="420" w:lineRule="atLeast"/>
-        <w:rPr>
-          <w:rFonts w:ascii="Arial" w:hAnsi="Arial" w:cs="Arial"/>
-          <w:sz w:val="24"/>
-          <w:szCs w:val="24"/>
-          <w:lang w:val="en-US"/>
-        </w:rPr>
-      </w:pPr>
-      <w:r>
-        <w:rPr>
-          <w:rFonts w:ascii="Arial" w:hAnsi="Arial" w:cs="Arial"/>
-          <w:sz w:val="24"/>
-          <w:szCs w:val="24"/>
-          <w:lang w:val="en-US"/>
-        </w:rPr>
-        <w:t>Add discount: A seller can add discount to particular dishes</w:t>
-      </w:r>
-    </w:p>
-    <w:p>
-      <w:pPr>
-        <w:spacing w:before="240" w:after="240" w:line="420" w:lineRule="atLeast"/>
-        <w:rPr>
-          <w:rFonts w:ascii="Arial" w:hAnsi="Arial" w:cs="Arial"/>
-          <w:b/>
-          <w:sz w:val="24"/>
-          <w:szCs w:val="24"/>
+          <w:sz w:val="28"/>
+          <w:szCs w:val="28"/>
           <w:u w:val="single"/>
           <w:lang w:val="en-US"/>
         </w:rPr>
-      </w:pPr>
-      <w:r>
-        <w:rPr>
-          <w:rFonts w:ascii="Arial" w:hAnsi="Arial" w:cs="Arial"/>
-          <w:b/>
-          <w:sz w:val="24"/>
-          <w:szCs w:val="24"/>
-          <w:u w:val="single"/>
-          <w:lang w:val="en-US"/>
-        </w:rPr>
-        <w:t>Relationships Among Entities</w:t>
-      </w:r>
-      <w:r>
-        <w:rPr>
-          <w:rFonts w:ascii="Arial" w:hAnsi="Arial" w:cs="Arial"/>
-          <w:b/>
-          <w:sz w:val="24"/>
-          <w:szCs w:val="24"/>
-          <w:u w:val="single"/>
-          <w:lang w:val="en-US"/>
-        </w:rPr>
-        <w:t>:</w:t>
+        <w:t>Relationships Among Entities:</w:t>
       </w:r>
     </w:p>
     <w:p>
@@ -640,6 +693,7 @@
           <w:szCs w:val="24"/>
           <w:lang w:val="en-US"/>
         </w:rPr>
+        <w:lastRenderedPageBreak/>
         <w:t>An order would only belong to one customer</w:t>
       </w:r>
     </w:p>
@@ -736,7 +790,6 @@
           <w:szCs w:val="24"/>
           <w:lang w:val="en-US"/>
         </w:rPr>
-        <w:lastRenderedPageBreak/>
         <w:t>Dishes and Sellers</w:t>
       </w:r>
     </w:p>
@@ -884,8 +937,8 @@
         <w:rPr>
           <w:rFonts w:ascii="Arial" w:hAnsi="Arial" w:cs="Arial"/>
           <w:b/>
-          <w:sz w:val="24"/>
-          <w:szCs w:val="24"/>
+          <w:sz w:val="28"/>
+          <w:szCs w:val="28"/>
           <w:u w:val="single"/>
           <w:lang w:val="en-US"/>
         </w:rPr>
@@ -894,13 +947,15 @@
         <w:rPr>
           <w:rFonts w:ascii="Arial" w:hAnsi="Arial" w:cs="Arial"/>
           <w:b/>
-          <w:sz w:val="24"/>
-          <w:szCs w:val="24"/>
+          <w:sz w:val="28"/>
+          <w:szCs w:val="28"/>
           <w:u w:val="single"/>
           <w:lang w:val="en-US"/>
         </w:rPr>
-        <w:t>Entities &amp; Attributes:</w:t>
-      </w:r>
+        <w:t>Attributes</w:t>
+      </w:r>
+      <w:bookmarkStart w:id="0" w:name="_GoBack"/>
+      <w:bookmarkEnd w:id="0"/>
     </w:p>
     <w:p>
       <w:pPr>
@@ -1093,17 +1148,7 @@
           <w:szCs w:val="24"/>
           <w:lang w:val="en-US"/>
         </w:rPr>
-        <w:t>seller_id</w:t>
-      </w:r>
-      <w:r>
-        <w:rPr>
-          <w:rFonts w:ascii="Arial" w:hAnsi="Arial" w:cs="Arial"/>
-          <w:i/>
-          <w:sz w:val="24"/>
-          <w:szCs w:val="24"/>
-          <w:lang w:val="en-US"/>
-        </w:rPr>
-        <w:t xml:space="preserve">, name, address, email, </w:t>
+        <w:t xml:space="preserve">seller_id, name, address, email, </w:t>
       </w:r>
       <w:proofErr w:type="spellStart"/>
       <w:r>
@@ -1235,793 +1280,6 @@
         </w:rPr>
         <w:t>, description</w:t>
       </w:r>
-      <w:r>
-        <w:rPr>
-          <w:rFonts w:ascii="Arial" w:hAnsi="Arial" w:cs="Arial"/>
-          <w:i/>
-          <w:sz w:val="24"/>
-          <w:szCs w:val="24"/>
-          <w:lang w:val="en-US"/>
-        </w:rPr>
-        <w:br/>
-      </w:r>
-    </w:p>
-    <w:p>
-      <w:pPr>
-        <w:spacing w:before="240" w:after="240" w:line="420" w:lineRule="atLeast"/>
-        <w:rPr>
-          <w:rFonts w:ascii="Arial" w:hAnsi="Arial" w:cs="Arial"/>
-          <w:b/>
-          <w:sz w:val="24"/>
-          <w:szCs w:val="24"/>
-          <w:u w:val="single"/>
-          <w:lang w:val="en-US"/>
-        </w:rPr>
-      </w:pPr>
-      <w:r>
-        <w:rPr>
-          <w:rFonts w:ascii="Arial" w:hAnsi="Arial" w:cs="Arial"/>
-          <w:b/>
-          <w:sz w:val="24"/>
-          <w:szCs w:val="24"/>
-          <w:u w:val="single"/>
-          <w:lang w:val="en-US"/>
-        </w:rPr>
-        <w:t>Tables</w:t>
-      </w:r>
-      <w:r>
-        <w:rPr>
-          <w:rFonts w:ascii="Arial" w:hAnsi="Arial" w:cs="Arial"/>
-          <w:b/>
-          <w:sz w:val="24"/>
-          <w:szCs w:val="24"/>
-          <w:u w:val="single"/>
-          <w:lang w:val="en-US"/>
-        </w:rPr>
-        <w:t>:</w:t>
-      </w:r>
-    </w:p>
-    <w:p>
-      <w:pPr>
-        <w:pStyle w:val="ListParagraph"/>
-        <w:numPr>
-          <w:ilvl w:val="0"/>
-          <w:numId w:val="23"/>
-        </w:numPr>
-        <w:spacing w:before="240" w:after="240" w:line="420" w:lineRule="atLeast"/>
-        <w:rPr>
-          <w:rFonts w:ascii="Arial" w:hAnsi="Arial" w:cs="Arial"/>
-          <w:i/>
-          <w:sz w:val="24"/>
-          <w:szCs w:val="24"/>
-          <w:lang w:val="en-US"/>
-        </w:rPr>
-      </w:pPr>
-      <w:r>
-        <w:rPr>
-          <w:rFonts w:ascii="Arial" w:hAnsi="Arial" w:cs="Arial"/>
-          <w:i/>
-          <w:sz w:val="24"/>
-          <w:szCs w:val="24"/>
-          <w:lang w:val="en-US"/>
-        </w:rPr>
-        <w:t xml:space="preserve">Users, Sellers, Orders </w:t>
-      </w:r>
-    </w:p>
-    <w:p>
-      <w:pPr>
-        <w:spacing w:before="240" w:after="240" w:line="420" w:lineRule="atLeast"/>
-        <w:rPr>
-          <w:rFonts w:ascii="Arial" w:hAnsi="Arial" w:cs="Arial"/>
-          <w:b/>
-          <w:sz w:val="24"/>
-          <w:szCs w:val="24"/>
-          <w:u w:val="single"/>
-          <w:lang w:val="en-US"/>
-        </w:rPr>
-      </w:pPr>
-      <w:r>
-        <w:rPr>
-          <w:rFonts w:ascii="Arial" w:hAnsi="Arial" w:cs="Arial"/>
-          <w:b/>
-          <w:sz w:val="24"/>
-          <w:szCs w:val="24"/>
-          <w:u w:val="single"/>
-          <w:lang w:val="en-US"/>
-        </w:rPr>
-        <w:t xml:space="preserve"> </w:t>
-      </w:r>
-      <w:r>
-        <w:rPr>
-          <w:rFonts w:ascii="Arial" w:hAnsi="Arial" w:cs="Arial"/>
-          <w:b/>
-          <w:sz w:val="24"/>
-          <w:szCs w:val="24"/>
-          <w:u w:val="single"/>
-          <w:lang w:val="en-US"/>
-        </w:rPr>
-        <w:t>Relationships</w:t>
-      </w:r>
-    </w:p>
-    <w:p>
-      <w:pPr>
-        <w:pStyle w:val="ListParagraph"/>
-        <w:numPr>
-          <w:ilvl w:val="0"/>
-          <w:numId w:val="22"/>
-        </w:numPr>
-        <w:spacing w:before="240" w:after="240" w:line="420" w:lineRule="atLeast"/>
-        <w:rPr>
-          <w:rFonts w:ascii="Arial" w:hAnsi="Arial" w:cs="Arial"/>
-          <w:i/>
-          <w:sz w:val="24"/>
-          <w:szCs w:val="24"/>
-          <w:lang w:val="en-US"/>
-        </w:rPr>
-      </w:pPr>
-      <w:r>
-        <w:rPr>
-          <w:rFonts w:ascii="Arial" w:hAnsi="Arial" w:cs="Arial"/>
-          <w:b/>
-          <w:i/>
-          <w:sz w:val="24"/>
-          <w:szCs w:val="24"/>
-          <w:lang w:val="en-US"/>
-        </w:rPr>
-        <w:t xml:space="preserve">Customer – </w:t>
-      </w:r>
-      <w:r>
-        <w:rPr>
-          <w:rFonts w:ascii="Arial" w:hAnsi="Arial" w:cs="Arial"/>
-          <w:b/>
-          <w:i/>
-          <w:sz w:val="24"/>
-          <w:szCs w:val="24"/>
-          <w:lang w:val="en-US"/>
-        </w:rPr>
-        <w:t>Dish</w:t>
-      </w:r>
-      <w:r>
-        <w:rPr>
-          <w:rFonts w:ascii="Arial" w:hAnsi="Arial" w:cs="Arial"/>
-          <w:b/>
-          <w:i/>
-          <w:sz w:val="24"/>
-          <w:szCs w:val="24"/>
-          <w:lang w:val="en-US"/>
-        </w:rPr>
-        <w:t xml:space="preserve"> (One-to-Many)</w:t>
-      </w:r>
-      <w:r>
-        <w:rPr>
-          <w:rFonts w:ascii="Arial" w:hAnsi="Arial" w:cs="Arial"/>
-          <w:b/>
-          <w:i/>
-          <w:sz w:val="24"/>
-          <w:szCs w:val="24"/>
-          <w:lang w:val="en-US"/>
-        </w:rPr>
-        <w:t>:</w:t>
-      </w:r>
-    </w:p>
-    <w:p>
-      <w:pPr>
-        <w:pStyle w:val="ListParagraph"/>
-        <w:numPr>
-          <w:ilvl w:val="1"/>
-          <w:numId w:val="22"/>
-        </w:numPr>
-        <w:spacing w:before="240" w:after="240" w:line="420" w:lineRule="atLeast"/>
-        <w:rPr>
-          <w:rFonts w:ascii="Arial" w:hAnsi="Arial" w:cs="Arial"/>
-          <w:b/>
-          <w:sz w:val="24"/>
-          <w:szCs w:val="24"/>
-          <w:lang w:val="en-US"/>
-        </w:rPr>
-      </w:pPr>
-      <w:r>
-        <w:rPr>
-          <w:rFonts w:ascii="Arial" w:hAnsi="Arial" w:cs="Arial"/>
-          <w:b/>
-          <w:sz w:val="24"/>
-          <w:szCs w:val="24"/>
-          <w:lang w:val="en-US"/>
-        </w:rPr>
-        <w:t>Customer:</w:t>
-      </w:r>
-      <w:r>
-        <w:rPr>
-          <w:rFonts w:ascii="Arial" w:hAnsi="Arial" w:cs="Arial"/>
-          <w:b/>
-          <w:sz w:val="24"/>
-          <w:szCs w:val="24"/>
-          <w:lang w:val="en-US"/>
-        </w:rPr>
-        <w:t xml:space="preserve"> </w:t>
-      </w:r>
-      <w:r>
-        <w:rPr>
-          <w:rFonts w:ascii="Arial" w:hAnsi="Arial" w:cs="Arial"/>
-          <w:sz w:val="24"/>
-          <w:szCs w:val="24"/>
-          <w:lang w:val="en-US"/>
-        </w:rPr>
-        <w:t>One customer can place many orders.</w:t>
-      </w:r>
-    </w:p>
-    <w:p>
-      <w:pPr>
-        <w:pStyle w:val="ListParagraph"/>
-        <w:numPr>
-          <w:ilvl w:val="1"/>
-          <w:numId w:val="22"/>
-        </w:numPr>
-        <w:spacing w:before="240" w:after="240" w:line="420" w:lineRule="atLeast"/>
-        <w:rPr>
-          <w:rFonts w:ascii="Arial" w:hAnsi="Arial" w:cs="Arial"/>
-          <w:b/>
-          <w:sz w:val="24"/>
-          <w:szCs w:val="24"/>
-          <w:lang w:val="en-US"/>
-        </w:rPr>
-      </w:pPr>
-      <w:r>
-        <w:rPr>
-          <w:rFonts w:ascii="Arial" w:hAnsi="Arial" w:cs="Arial"/>
-          <w:b/>
-          <w:sz w:val="24"/>
-          <w:szCs w:val="24"/>
-          <w:lang w:val="en-US"/>
-        </w:rPr>
-        <w:t xml:space="preserve">Order: </w:t>
-      </w:r>
-      <w:r>
-        <w:rPr>
-          <w:rFonts w:ascii="Arial" w:hAnsi="Arial" w:cs="Arial"/>
-          <w:sz w:val="24"/>
-          <w:szCs w:val="24"/>
-          <w:lang w:val="en-US"/>
-        </w:rPr>
-        <w:t>Each order is placed by one customer.</w:t>
-      </w:r>
-    </w:p>
-    <w:p>
-      <w:pPr>
-        <w:pStyle w:val="ListParagraph"/>
-        <w:numPr>
-          <w:ilvl w:val="1"/>
-          <w:numId w:val="22"/>
-        </w:numPr>
-        <w:spacing w:before="240" w:after="240" w:line="420" w:lineRule="atLeast"/>
-        <w:rPr>
-          <w:rFonts w:ascii="Arial" w:hAnsi="Arial" w:cs="Arial"/>
-          <w:b/>
-          <w:sz w:val="24"/>
-          <w:szCs w:val="24"/>
-          <w:lang w:val="en-US"/>
-        </w:rPr>
-      </w:pPr>
-      <w:r>
-        <w:rPr>
-          <w:rFonts w:ascii="Arial" w:hAnsi="Arial" w:cs="Arial"/>
-          <w:b/>
-          <w:sz w:val="24"/>
-          <w:szCs w:val="24"/>
-          <w:lang w:val="en-US"/>
-        </w:rPr>
-        <w:t xml:space="preserve">Relationship: </w:t>
-      </w:r>
-      <w:r>
-        <w:rPr>
-          <w:rFonts w:ascii="Arial" w:hAnsi="Arial" w:cs="Arial"/>
-          <w:sz w:val="24"/>
-          <w:szCs w:val="24"/>
-          <w:lang w:val="en-US"/>
-        </w:rPr>
-        <w:t>Each customer can have multiple orders, bu</w:t>
-      </w:r>
-      <w:r>
-        <w:rPr>
-          <w:rFonts w:ascii="Arial" w:hAnsi="Arial" w:cs="Arial"/>
-          <w:sz w:val="24"/>
-          <w:szCs w:val="24"/>
-          <w:lang w:val="en-US"/>
-        </w:rPr>
-        <w:t>t</w:t>
-      </w:r>
-      <w:r>
-        <w:rPr>
-          <w:rFonts w:ascii="Arial" w:hAnsi="Arial" w:cs="Arial"/>
-          <w:sz w:val="24"/>
-          <w:szCs w:val="24"/>
-          <w:lang w:val="en-US"/>
-        </w:rPr>
-        <w:t xml:space="preserve"> each order belongs to only one customer.</w:t>
-      </w:r>
-      <w:r>
-        <w:rPr>
-          <w:rFonts w:ascii="Arial" w:hAnsi="Arial" w:cs="Arial"/>
-          <w:b/>
-          <w:sz w:val="24"/>
-          <w:szCs w:val="24"/>
-          <w:lang w:val="en-US"/>
-        </w:rPr>
-        <w:t xml:space="preserve"> </w:t>
-      </w:r>
-    </w:p>
-    <w:p>
-      <w:pPr>
-        <w:pStyle w:val="ListParagraph"/>
-        <w:numPr>
-          <w:ilvl w:val="0"/>
-          <w:numId w:val="22"/>
-        </w:numPr>
-        <w:spacing w:before="240" w:after="240" w:line="420" w:lineRule="atLeast"/>
-        <w:rPr>
-          <w:rFonts w:ascii="Arial" w:hAnsi="Arial" w:cs="Arial"/>
-          <w:i/>
-          <w:sz w:val="24"/>
-          <w:szCs w:val="24"/>
-          <w:lang w:val="en-US"/>
-        </w:rPr>
-      </w:pPr>
-      <w:r>
-        <w:rPr>
-          <w:rFonts w:ascii="Arial" w:hAnsi="Arial" w:cs="Arial"/>
-          <w:b/>
-          <w:i/>
-          <w:sz w:val="24"/>
-          <w:szCs w:val="24"/>
-          <w:lang w:val="en-US"/>
-        </w:rPr>
-        <w:t xml:space="preserve">Food Seller – </w:t>
-      </w:r>
-      <w:r>
-        <w:rPr>
-          <w:rFonts w:ascii="Arial" w:hAnsi="Arial" w:cs="Arial"/>
-          <w:b/>
-          <w:i/>
-          <w:sz w:val="24"/>
-          <w:szCs w:val="24"/>
-          <w:lang w:val="en-US"/>
-        </w:rPr>
-        <w:t>Dish</w:t>
-      </w:r>
-      <w:r>
-        <w:rPr>
-          <w:rFonts w:ascii="Arial" w:hAnsi="Arial" w:cs="Arial"/>
-          <w:b/>
-          <w:i/>
-          <w:sz w:val="24"/>
-          <w:szCs w:val="24"/>
-          <w:lang w:val="en-US"/>
-        </w:rPr>
-        <w:t xml:space="preserve"> (one-to-many)</w:t>
-      </w:r>
-      <w:r>
-        <w:rPr>
-          <w:rFonts w:ascii="Arial" w:hAnsi="Arial" w:cs="Arial"/>
-          <w:b/>
-          <w:i/>
-          <w:sz w:val="24"/>
-          <w:szCs w:val="24"/>
-          <w:lang w:val="en-US"/>
-        </w:rPr>
-        <w:t>:</w:t>
-      </w:r>
-    </w:p>
-    <w:p>
-      <w:pPr>
-        <w:pStyle w:val="ListParagraph"/>
-        <w:numPr>
-          <w:ilvl w:val="1"/>
-          <w:numId w:val="22"/>
-        </w:numPr>
-        <w:spacing w:before="240" w:after="240" w:line="420" w:lineRule="atLeast"/>
-        <w:rPr>
-          <w:rFonts w:ascii="Arial" w:hAnsi="Arial" w:cs="Arial"/>
-          <w:i/>
-          <w:sz w:val="24"/>
-          <w:szCs w:val="24"/>
-          <w:lang w:val="en-US"/>
-        </w:rPr>
-      </w:pPr>
-      <w:r>
-        <w:rPr>
-          <w:rFonts w:ascii="Arial" w:hAnsi="Arial" w:cs="Arial"/>
-          <w:b/>
-          <w:sz w:val="24"/>
-          <w:szCs w:val="24"/>
-          <w:lang w:val="en-US"/>
-        </w:rPr>
-        <w:lastRenderedPageBreak/>
-        <w:t xml:space="preserve">Food Seller: </w:t>
-      </w:r>
-      <w:r>
-        <w:rPr>
-          <w:rFonts w:ascii="Arial" w:hAnsi="Arial" w:cs="Arial"/>
-          <w:sz w:val="24"/>
-          <w:szCs w:val="24"/>
-          <w:lang w:val="en-US"/>
-        </w:rPr>
-        <w:t>One Seller can have many orders.</w:t>
-      </w:r>
-    </w:p>
-    <w:p>
-      <w:pPr>
-        <w:pStyle w:val="ListParagraph"/>
-        <w:numPr>
-          <w:ilvl w:val="1"/>
-          <w:numId w:val="22"/>
-        </w:numPr>
-        <w:spacing w:before="240" w:after="240" w:line="420" w:lineRule="atLeast"/>
-        <w:rPr>
-          <w:rFonts w:ascii="Arial" w:hAnsi="Arial" w:cs="Arial"/>
-          <w:i/>
-          <w:sz w:val="24"/>
-          <w:szCs w:val="24"/>
-          <w:lang w:val="en-US"/>
-        </w:rPr>
-      </w:pPr>
-      <w:r>
-        <w:rPr>
-          <w:rFonts w:ascii="Arial" w:hAnsi="Arial" w:cs="Arial"/>
-          <w:b/>
-          <w:sz w:val="24"/>
-          <w:szCs w:val="24"/>
-          <w:lang w:val="en-US"/>
-        </w:rPr>
-        <w:t>Order:</w:t>
-      </w:r>
-      <w:r>
-        <w:rPr>
-          <w:rFonts w:ascii="Arial" w:hAnsi="Arial" w:cs="Arial"/>
-          <w:i/>
-          <w:sz w:val="24"/>
-          <w:szCs w:val="24"/>
-          <w:lang w:val="en-US"/>
-        </w:rPr>
-        <w:t xml:space="preserve"> </w:t>
-      </w:r>
-      <w:r>
-        <w:rPr>
-          <w:rFonts w:ascii="Arial" w:hAnsi="Arial" w:cs="Arial"/>
-          <w:sz w:val="24"/>
-          <w:szCs w:val="24"/>
-          <w:lang w:val="en-US"/>
-        </w:rPr>
-        <w:t xml:space="preserve"> Each order is associated with one seller.</w:t>
-      </w:r>
-    </w:p>
-    <w:p>
-      <w:pPr>
-        <w:pStyle w:val="ListParagraph"/>
-        <w:numPr>
-          <w:ilvl w:val="1"/>
-          <w:numId w:val="22"/>
-        </w:numPr>
-        <w:spacing w:before="240" w:after="240" w:line="420" w:lineRule="atLeast"/>
-        <w:rPr>
-          <w:rFonts w:ascii="Arial" w:hAnsi="Arial" w:cs="Arial"/>
-          <w:i/>
-          <w:sz w:val="24"/>
-          <w:szCs w:val="24"/>
-          <w:lang w:val="en-US"/>
-        </w:rPr>
-      </w:pPr>
-      <w:r>
-        <w:rPr>
-          <w:rFonts w:ascii="Arial" w:hAnsi="Arial" w:cs="Arial"/>
-          <w:b/>
-          <w:sz w:val="24"/>
-          <w:szCs w:val="24"/>
-          <w:lang w:val="en-US"/>
-        </w:rPr>
-        <w:t>Relationship:</w:t>
-      </w:r>
-      <w:r>
-        <w:rPr>
-          <w:rFonts w:ascii="Arial" w:hAnsi="Arial" w:cs="Arial"/>
-          <w:sz w:val="24"/>
-          <w:szCs w:val="24"/>
-          <w:lang w:val="en-US"/>
-        </w:rPr>
-        <w:t xml:space="preserve"> Each seller can have multiple orders, but each order would be tied to only one seller.</w:t>
-      </w:r>
-    </w:p>
-    <w:p>
-      <w:pPr>
-        <w:pStyle w:val="ListParagraph"/>
-        <w:numPr>
-          <w:ilvl w:val="0"/>
-          <w:numId w:val="22"/>
-        </w:numPr>
-        <w:spacing w:before="240" w:after="240" w:line="420" w:lineRule="atLeast"/>
-        <w:rPr>
-          <w:rFonts w:ascii="Arial" w:hAnsi="Arial" w:cs="Arial"/>
-          <w:i/>
-          <w:sz w:val="24"/>
-          <w:szCs w:val="24"/>
-          <w:lang w:val="en-US"/>
-        </w:rPr>
-      </w:pPr>
-      <w:r>
-        <w:rPr>
-          <w:rFonts w:ascii="Arial" w:hAnsi="Arial" w:cs="Arial"/>
-          <w:b/>
-          <w:i/>
-          <w:sz w:val="24"/>
-          <w:szCs w:val="24"/>
-          <w:lang w:val="en-US"/>
-        </w:rPr>
-        <w:t>Order</w:t>
-      </w:r>
-      <w:r>
-        <w:rPr>
-          <w:rFonts w:ascii="Arial" w:hAnsi="Arial" w:cs="Arial"/>
-          <w:i/>
-          <w:sz w:val="24"/>
-          <w:szCs w:val="24"/>
-          <w:lang w:val="en-US"/>
-        </w:rPr>
-        <w:t xml:space="preserve"> </w:t>
-      </w:r>
-      <w:r>
-        <w:rPr>
-          <w:rFonts w:ascii="Arial" w:hAnsi="Arial" w:cs="Arial"/>
-          <w:b/>
-          <w:i/>
-          <w:sz w:val="24"/>
-          <w:szCs w:val="24"/>
-          <w:lang w:val="en-US"/>
-        </w:rPr>
-        <w:t>– Food Item</w:t>
-      </w:r>
-      <w:r>
-        <w:rPr>
-          <w:rFonts w:ascii="Arial" w:hAnsi="Arial" w:cs="Arial"/>
-          <w:b/>
-          <w:i/>
-          <w:sz w:val="24"/>
-          <w:szCs w:val="24"/>
-          <w:lang w:val="en-US"/>
-        </w:rPr>
-        <w:t xml:space="preserve"> (One-to-Many)</w:t>
-      </w:r>
-      <w:r>
-        <w:rPr>
-          <w:rFonts w:ascii="Arial" w:hAnsi="Arial" w:cs="Arial"/>
-          <w:b/>
-          <w:i/>
-          <w:sz w:val="24"/>
-          <w:szCs w:val="24"/>
-          <w:lang w:val="en-US"/>
-        </w:rPr>
-        <w:t>:</w:t>
-      </w:r>
-    </w:p>
-    <w:p>
-      <w:pPr>
-        <w:pStyle w:val="ListParagraph"/>
-        <w:numPr>
-          <w:ilvl w:val="1"/>
-          <w:numId w:val="22"/>
-        </w:numPr>
-        <w:spacing w:before="240" w:after="240" w:line="420" w:lineRule="atLeast"/>
-        <w:rPr>
-          <w:rFonts w:ascii="Arial" w:hAnsi="Arial" w:cs="Arial"/>
-          <w:i/>
-          <w:sz w:val="24"/>
-          <w:szCs w:val="24"/>
-          <w:lang w:val="en-US"/>
-        </w:rPr>
-      </w:pPr>
-      <w:r>
-        <w:rPr>
-          <w:rFonts w:ascii="Arial" w:hAnsi="Arial" w:cs="Arial"/>
-          <w:b/>
-          <w:sz w:val="24"/>
-          <w:szCs w:val="24"/>
-          <w:lang w:val="en-US"/>
-        </w:rPr>
-        <w:t xml:space="preserve">Order: </w:t>
-      </w:r>
-      <w:r>
-        <w:rPr>
-          <w:rFonts w:ascii="Arial" w:hAnsi="Arial" w:cs="Arial"/>
-          <w:sz w:val="24"/>
-          <w:szCs w:val="24"/>
-          <w:lang w:val="en-US"/>
-        </w:rPr>
-        <w:t xml:space="preserve"> An order can contain one or more food items.</w:t>
-      </w:r>
-    </w:p>
-    <w:p>
-      <w:pPr>
-        <w:pStyle w:val="ListParagraph"/>
-        <w:numPr>
-          <w:ilvl w:val="1"/>
-          <w:numId w:val="22"/>
-        </w:numPr>
-        <w:spacing w:before="240" w:after="240" w:line="420" w:lineRule="atLeast"/>
-        <w:rPr>
-          <w:rFonts w:ascii="Arial" w:hAnsi="Arial" w:cs="Arial"/>
-          <w:i/>
-          <w:sz w:val="24"/>
-          <w:szCs w:val="24"/>
-          <w:lang w:val="en-US"/>
-        </w:rPr>
-      </w:pPr>
-      <w:r>
-        <w:rPr>
-          <w:rFonts w:ascii="Arial" w:hAnsi="Arial" w:cs="Arial"/>
-          <w:b/>
-          <w:sz w:val="24"/>
-          <w:szCs w:val="24"/>
-          <w:lang w:val="en-US"/>
-        </w:rPr>
-        <w:t>Quantity:</w:t>
-      </w:r>
-      <w:r>
-        <w:rPr>
-          <w:rFonts w:ascii="Arial" w:hAnsi="Arial" w:cs="Arial"/>
-          <w:i/>
-          <w:sz w:val="24"/>
-          <w:szCs w:val="24"/>
-          <w:lang w:val="en-US"/>
-        </w:rPr>
-        <w:t xml:space="preserve"> </w:t>
-      </w:r>
-      <w:r>
-        <w:rPr>
-          <w:rFonts w:ascii="Arial" w:hAnsi="Arial" w:cs="Arial"/>
-          <w:sz w:val="24"/>
-          <w:szCs w:val="24"/>
-          <w:lang w:val="en-US"/>
-        </w:rPr>
-        <w:t>It will keep the quantity of item ordered.</w:t>
-      </w:r>
-    </w:p>
-    <w:p>
-      <w:pPr>
-        <w:pStyle w:val="ListParagraph"/>
-        <w:numPr>
-          <w:ilvl w:val="1"/>
-          <w:numId w:val="22"/>
-        </w:numPr>
-        <w:spacing w:before="240" w:after="240" w:line="420" w:lineRule="atLeast"/>
-        <w:rPr>
-          <w:rFonts w:ascii="Arial" w:hAnsi="Arial" w:cs="Arial"/>
-          <w:i/>
-          <w:sz w:val="24"/>
-          <w:szCs w:val="24"/>
-          <w:lang w:val="en-US"/>
-        </w:rPr>
-      </w:pPr>
-      <w:r>
-        <w:rPr>
-          <w:rFonts w:ascii="Arial" w:hAnsi="Arial" w:cs="Arial"/>
-          <w:b/>
-          <w:sz w:val="24"/>
-          <w:szCs w:val="24"/>
-          <w:lang w:val="en-US"/>
-        </w:rPr>
-        <w:t>Food Item:</w:t>
-      </w:r>
-      <w:r>
-        <w:rPr>
-          <w:rFonts w:ascii="Arial" w:hAnsi="Arial" w:cs="Arial"/>
-          <w:i/>
-          <w:sz w:val="24"/>
-          <w:szCs w:val="24"/>
-          <w:lang w:val="en-US"/>
-        </w:rPr>
-        <w:t xml:space="preserve"> </w:t>
-      </w:r>
-      <w:r>
-        <w:rPr>
-          <w:rFonts w:ascii="Arial" w:hAnsi="Arial" w:cs="Arial"/>
-          <w:sz w:val="24"/>
-          <w:szCs w:val="24"/>
-          <w:lang w:val="en-US"/>
-        </w:rPr>
-        <w:t xml:space="preserve">Each food item </w:t>
-      </w:r>
-      <w:r>
-        <w:rPr>
-          <w:rFonts w:ascii="Arial" w:hAnsi="Arial" w:cs="Arial"/>
-          <w:sz w:val="24"/>
-          <w:szCs w:val="24"/>
-          <w:lang w:val="en-US"/>
-        </w:rPr>
-        <w:t>would</w:t>
-      </w:r>
-      <w:r>
-        <w:rPr>
-          <w:rFonts w:ascii="Arial" w:hAnsi="Arial" w:cs="Arial"/>
-          <w:sz w:val="24"/>
-          <w:szCs w:val="24"/>
-          <w:lang w:val="en-US"/>
-        </w:rPr>
-        <w:t xml:space="preserve"> be</w:t>
-      </w:r>
-      <w:r>
-        <w:rPr>
-          <w:rFonts w:ascii="Arial" w:hAnsi="Arial" w:cs="Arial"/>
-          <w:sz w:val="24"/>
-          <w:szCs w:val="24"/>
-          <w:lang w:val="en-US"/>
-        </w:rPr>
-        <w:t>long</w:t>
-      </w:r>
-      <w:r>
-        <w:rPr>
-          <w:rFonts w:ascii="Arial" w:hAnsi="Arial" w:cs="Arial"/>
-          <w:sz w:val="24"/>
-          <w:szCs w:val="24"/>
-          <w:lang w:val="en-US"/>
-        </w:rPr>
-        <w:t xml:space="preserve"> </w:t>
-      </w:r>
-      <w:r>
-        <w:rPr>
-          <w:rFonts w:ascii="Arial" w:hAnsi="Arial" w:cs="Arial"/>
-          <w:sz w:val="24"/>
-          <w:szCs w:val="24"/>
-          <w:lang w:val="en-US"/>
-        </w:rPr>
-        <w:t>to one order only.</w:t>
-      </w:r>
-    </w:p>
-    <w:p>
-      <w:pPr>
-        <w:pStyle w:val="ListParagraph"/>
-        <w:numPr>
-          <w:ilvl w:val="1"/>
-          <w:numId w:val="22"/>
-        </w:numPr>
-        <w:spacing w:before="240" w:after="240" w:line="420" w:lineRule="atLeast"/>
-        <w:rPr>
-          <w:rFonts w:ascii="Arial" w:hAnsi="Arial" w:cs="Arial"/>
-          <w:i/>
-          <w:sz w:val="24"/>
-          <w:szCs w:val="24"/>
-          <w:lang w:val="en-US"/>
-        </w:rPr>
-      </w:pPr>
-      <w:r>
-        <w:rPr>
-          <w:rFonts w:ascii="Arial" w:hAnsi="Arial" w:cs="Arial"/>
-          <w:b/>
-          <w:sz w:val="24"/>
-          <w:szCs w:val="24"/>
-          <w:lang w:val="en-US"/>
-        </w:rPr>
-        <w:t xml:space="preserve">Relationship: </w:t>
-      </w:r>
-      <w:r>
-        <w:rPr>
-          <w:rFonts w:ascii="Arial" w:hAnsi="Arial" w:cs="Arial"/>
-          <w:sz w:val="24"/>
-          <w:szCs w:val="24"/>
-          <w:lang w:val="en-US"/>
-        </w:rPr>
-        <w:t>Each order can include multiple food items, but each food item belongs to only one order.</w:t>
-      </w:r>
-    </w:p>
-    <w:p>
-      <w:pPr>
-        <w:spacing w:before="240" w:after="240" w:line="420" w:lineRule="atLeast"/>
-        <w:rPr>
-          <w:rFonts w:ascii="Arial" w:hAnsi="Arial" w:cs="Arial"/>
-          <w:b/>
-          <w:i/>
-          <w:sz w:val="24"/>
-          <w:szCs w:val="24"/>
-          <w:lang w:val="en-US"/>
-        </w:rPr>
-      </w:pPr>
     </w:p>
     <w:sectPr>
       <w:pgSz w:w="11906" w:h="16838"/>

</xml_diff>

<commit_message>
Documentation updated with Functional and Non-functional requirements and ER's Modified
</commit_message>
<xml_diff>
--- a/DataBase_Docs.docx
+++ b/DataBase_Docs.docx
@@ -68,7 +68,7 @@
       <w:pPr>
         <w:spacing w:before="240" w:after="240" w:line="420" w:lineRule="atLeast"/>
         <w:rPr>
-          <w:rFonts w:ascii="Source Sans Pro" w:hAnsi="Source Sans Pro" w:cs="Arial"/>
+          <w:rFonts w:ascii="Arial" w:hAnsi="Arial" w:cs="Arial"/>
           <w:b/>
           <w:sz w:val="28"/>
           <w:szCs w:val="28"/>
@@ -85,18 +85,7 @@
           <w:u w:val="single"/>
           <w:lang w:val="en-US"/>
         </w:rPr>
-        <w:t>Food App Analysis</w:t>
-      </w:r>
-      <w:r>
-        <w:rPr>
-          <w:rFonts w:ascii="Source Sans Pro" w:hAnsi="Source Sans Pro" w:cs="Arial"/>
-          <w:b/>
-          <w:sz w:val="28"/>
-          <w:szCs w:val="28"/>
-          <w:u w:val="single"/>
-          <w:lang w:val="en-US"/>
-        </w:rPr>
-        <w:t xml:space="preserve"> </w:t>
+        <w:t>Functional requirements</w:t>
       </w:r>
     </w:p>
     <w:p>
@@ -105,13 +94,175 @@
         <w:rPr>
           <w:rFonts w:ascii="Arial" w:hAnsi="Arial" w:cs="Arial"/>
           <w:b/>
-          <w:i/>
-          <w:sz w:val="24"/>
-          <w:szCs w:val="24"/>
-          <w:lang w:val="en-US"/>
-        </w:rPr>
-      </w:pPr>
-      <w:r>
+          <w:sz w:val="24"/>
+          <w:szCs w:val="24"/>
+          <w:lang w:val="en-US"/>
+        </w:rPr>
+      </w:pPr>
+      <w:r>
+        <w:rPr>
+          <w:rFonts w:ascii="Arial" w:hAnsi="Arial" w:cs="Arial"/>
+          <w:b/>
+          <w:sz w:val="24"/>
+          <w:szCs w:val="24"/>
+          <w:lang w:val="en-US"/>
+        </w:rPr>
+        <w:t>Customer</w:t>
+      </w:r>
+    </w:p>
+    <w:p>
+      <w:pPr>
+        <w:pStyle w:val="ListParagraph"/>
+        <w:numPr>
+          <w:ilvl w:val="0"/>
+          <w:numId w:val="27"/>
+        </w:numPr>
+        <w:spacing w:before="240" w:after="240" w:line="420" w:lineRule="atLeast"/>
+        <w:rPr>
+          <w:rFonts w:ascii="Arial" w:hAnsi="Arial" w:cs="Arial"/>
+          <w:sz w:val="24"/>
+          <w:szCs w:val="24"/>
+          <w:lang w:val="en-US"/>
+        </w:rPr>
+      </w:pPr>
+      <w:r>
+        <w:rPr>
+          <w:rFonts w:ascii="Arial" w:hAnsi="Arial" w:cs="Arial"/>
+          <w:sz w:val="24"/>
+          <w:szCs w:val="24"/>
+          <w:lang w:val="en-US"/>
+        </w:rPr>
+        <w:t>Customer can search for dishes or food-items</w:t>
+      </w:r>
+    </w:p>
+    <w:p>
+      <w:pPr>
+        <w:pStyle w:val="ListParagraph"/>
+        <w:numPr>
+          <w:ilvl w:val="0"/>
+          <w:numId w:val="27"/>
+        </w:numPr>
+        <w:spacing w:before="240" w:after="240" w:line="420" w:lineRule="atLeast"/>
+        <w:rPr>
+          <w:rFonts w:ascii="Arial" w:hAnsi="Arial" w:cs="Arial"/>
+          <w:sz w:val="24"/>
+          <w:szCs w:val="24"/>
+          <w:lang w:val="en-US"/>
+        </w:rPr>
+      </w:pPr>
+      <w:r>
+        <w:rPr>
+          <w:rFonts w:ascii="Arial" w:hAnsi="Arial" w:cs="Arial"/>
+          <w:sz w:val="24"/>
+          <w:szCs w:val="24"/>
+          <w:lang w:val="en-US"/>
+        </w:rPr>
+        <w:t>Customer can add Food Dishes to his favorite items list</w:t>
+      </w:r>
+    </w:p>
+    <w:p>
+      <w:pPr>
+        <w:pStyle w:val="ListParagraph"/>
+        <w:numPr>
+          <w:ilvl w:val="0"/>
+          <w:numId w:val="27"/>
+        </w:numPr>
+        <w:spacing w:before="240" w:after="240" w:line="420" w:lineRule="atLeast"/>
+        <w:rPr>
+          <w:rFonts w:ascii="Arial" w:hAnsi="Arial" w:cs="Arial"/>
+          <w:sz w:val="24"/>
+          <w:szCs w:val="24"/>
+          <w:lang w:val="en-US"/>
+        </w:rPr>
+      </w:pPr>
+      <w:r>
+        <w:rPr>
+          <w:rFonts w:ascii="Arial" w:hAnsi="Arial" w:cs="Arial"/>
+          <w:sz w:val="24"/>
+          <w:szCs w:val="24"/>
+          <w:lang w:val="en-US"/>
+        </w:rPr>
+        <w:t>Customer can add items to his cart</w:t>
+      </w:r>
+    </w:p>
+    <w:p>
+      <w:pPr>
+        <w:pStyle w:val="ListParagraph"/>
+        <w:numPr>
+          <w:ilvl w:val="0"/>
+          <w:numId w:val="27"/>
+        </w:numPr>
+        <w:spacing w:before="240" w:after="240" w:line="420" w:lineRule="atLeast"/>
+        <w:rPr>
+          <w:rFonts w:ascii="Arial" w:hAnsi="Arial" w:cs="Arial"/>
+          <w:sz w:val="24"/>
+          <w:szCs w:val="24"/>
+          <w:lang w:val="en-US"/>
+        </w:rPr>
+      </w:pPr>
+      <w:r>
+        <w:rPr>
+          <w:rFonts w:ascii="Arial" w:hAnsi="Arial" w:cs="Arial"/>
+          <w:sz w:val="24"/>
+          <w:szCs w:val="24"/>
+          <w:lang w:val="en-US"/>
+        </w:rPr>
+        <w:t>Customer can check his order history</w:t>
+      </w:r>
+    </w:p>
+    <w:p>
+      <w:pPr>
+        <w:pStyle w:val="ListParagraph"/>
+        <w:numPr>
+          <w:ilvl w:val="0"/>
+          <w:numId w:val="27"/>
+        </w:numPr>
+        <w:spacing w:before="240" w:after="240" w:line="420" w:lineRule="atLeast"/>
+        <w:rPr>
+          <w:rFonts w:ascii="Arial" w:hAnsi="Arial" w:cs="Arial"/>
+          <w:sz w:val="24"/>
+          <w:szCs w:val="24"/>
+          <w:lang w:val="en-US"/>
+        </w:rPr>
+      </w:pPr>
+      <w:r>
+        <w:rPr>
+          <w:rFonts w:ascii="Arial" w:hAnsi="Arial" w:cs="Arial"/>
+          <w:sz w:val="24"/>
+          <w:szCs w:val="24"/>
+          <w:lang w:val="en-US"/>
+        </w:rPr>
+        <w:t>Customer can make one or many orders</w:t>
+      </w:r>
+    </w:p>
+    <w:p>
+      <w:pPr>
+        <w:pStyle w:val="ListParagraph"/>
+        <w:numPr>
+          <w:ilvl w:val="0"/>
+          <w:numId w:val="27"/>
+        </w:numPr>
+        <w:spacing w:before="240" w:after="240" w:line="420" w:lineRule="atLeast"/>
+        <w:rPr>
+          <w:rFonts w:ascii="Arial" w:hAnsi="Arial" w:cs="Arial"/>
+          <w:sz w:val="24"/>
+          <w:szCs w:val="24"/>
+          <w:lang w:val="en-US"/>
+        </w:rPr>
+      </w:pPr>
+      <w:r>
+        <w:rPr>
+          <w:rFonts w:ascii="Arial" w:hAnsi="Arial" w:cs="Arial"/>
+          <w:sz w:val="24"/>
+          <w:szCs w:val="24"/>
+          <w:lang w:val="en-US"/>
+        </w:rPr>
+        <w:t>After getting order customer can give rating to that item</w:t>
+      </w:r>
+    </w:p>
+    <w:p>
+      <w:pPr>
+        <w:spacing w:before="240" w:after="240" w:line="420" w:lineRule="atLeast"/>
         <w:rPr>
           <w:rFonts w:ascii="Arial" w:hAnsi="Arial" w:cs="Arial"/>
           <w:b/>
@@ -120,7 +271,17 @@
           <w:szCs w:val="24"/>
           <w:lang w:val="en-US"/>
         </w:rPr>
-        <w:t>Customer:</w:t>
+      </w:pPr>
+      <w:r>
+        <w:rPr>
+          <w:rFonts w:ascii="Arial" w:hAnsi="Arial" w:cs="Arial"/>
+          <w:b/>
+          <w:i/>
+          <w:sz w:val="24"/>
+          <w:szCs w:val="24"/>
+          <w:lang w:val="en-US"/>
+        </w:rPr>
+        <w:t>Food Seller:</w:t>
       </w:r>
     </w:p>
     <w:p>
@@ -145,8 +306,19 @@
           <w:szCs w:val="24"/>
           <w:lang w:val="en-US"/>
         </w:rPr>
-        <w:t>Add items: User can add items to his cart</w:t>
-      </w:r>
+        <w:t>Sel</w:t>
+      </w:r>
+      <w:r>
+        <w:rPr>
+          <w:rFonts w:ascii="Arial" w:hAnsi="Arial" w:cs="Arial"/>
+          <w:sz w:val="24"/>
+          <w:szCs w:val="24"/>
+          <w:lang w:val="en-US"/>
+        </w:rPr>
+        <w:t>ler can sell at least one or many dishes</w:t>
+      </w:r>
+      <w:bookmarkStart w:id="0" w:name="_GoBack"/>
+      <w:bookmarkEnd w:id="0"/>
     </w:p>
     <w:p>
       <w:pPr>
@@ -170,7 +342,7 @@
           <w:szCs w:val="24"/>
           <w:lang w:val="en-US"/>
         </w:rPr>
-        <w:t>Favorite items: User can add items to favorite list</w:t>
+        <w:t>Seller can check list of his completed orders</w:t>
       </w:r>
     </w:p>
     <w:p>
@@ -195,7 +367,7 @@
           <w:szCs w:val="24"/>
           <w:lang w:val="en-US"/>
         </w:rPr>
-        <w:t>Place order: User can checkout his cart and place order</w:t>
+        <w:t>Seller can add or remove discount to his items</w:t>
       </w:r>
     </w:p>
     <w:p>
@@ -220,37 +392,30 @@
           <w:szCs w:val="24"/>
           <w:lang w:val="en-US"/>
         </w:rPr>
-        <w:t xml:space="preserve">Rating: After order status becomes </w:t>
-      </w:r>
-      <w:r>
-        <w:rPr>
-          <w:rFonts w:ascii="Arial" w:hAnsi="Arial" w:cs="Arial"/>
-          <w:i/>
-          <w:sz w:val="24"/>
-          <w:szCs w:val="24"/>
-          <w:lang w:val="en-US"/>
-        </w:rPr>
-        <w:t>delivered</w:t>
-      </w:r>
-      <w:r>
-        <w:rPr>
-          <w:rFonts w:ascii="Arial" w:hAnsi="Arial" w:cs="Arial"/>
-          <w:sz w:val="24"/>
-          <w:szCs w:val="24"/>
-          <w:lang w:val="en-US"/>
-        </w:rPr>
-        <w:t xml:space="preserve"> user can rate that item</w:t>
+        <w:t>Seller can update or delete dishes</w:t>
       </w:r>
     </w:p>
     <w:p>
       <w:pPr>
+        <w:pStyle w:val="ListParagraph"/>
         <w:spacing w:before="240" w:after="240" w:line="420" w:lineRule="atLeast"/>
         <w:rPr>
           <w:rFonts w:ascii="Arial" w:hAnsi="Arial" w:cs="Arial"/>
+          <w:sz w:val="24"/>
+          <w:szCs w:val="24"/>
+          <w:lang w:val="en-US"/>
+        </w:rPr>
+      </w:pPr>
+    </w:p>
+    <w:p>
+      <w:pPr>
+        <w:spacing w:before="240" w:after="240" w:line="420" w:lineRule="atLeast"/>
+        <w:rPr>
+          <w:rFonts w:ascii="Arial" w:hAnsi="Arial" w:cs="Arial"/>
           <w:b/>
-          <w:i/>
-          <w:sz w:val="24"/>
-          <w:szCs w:val="24"/>
+          <w:sz w:val="28"/>
+          <w:szCs w:val="28"/>
+          <w:u w:val="single"/>
           <w:lang w:val="en-US"/>
         </w:rPr>
       </w:pPr>
@@ -258,12 +423,12 @@
         <w:rPr>
           <w:rFonts w:ascii="Arial" w:hAnsi="Arial" w:cs="Arial"/>
           <w:b/>
-          <w:i/>
-          <w:sz w:val="24"/>
-          <w:szCs w:val="24"/>
-          <w:lang w:val="en-US"/>
-        </w:rPr>
-        <w:t>Food Seller:</w:t>
+          <w:sz w:val="28"/>
+          <w:szCs w:val="28"/>
+          <w:u w:val="single"/>
+          <w:lang w:val="en-US"/>
+        </w:rPr>
+        <w:t>Non-Functional requirements</w:t>
       </w:r>
     </w:p>
     <w:p>
@@ -271,24 +436,26 @@
         <w:pStyle w:val="ListParagraph"/>
         <w:numPr>
           <w:ilvl w:val="0"/>
-          <w:numId w:val="11"/>
+          <w:numId w:val="28"/>
         </w:numPr>
         <w:spacing w:before="240" w:after="240" w:line="420" w:lineRule="atLeast"/>
         <w:rPr>
           <w:rFonts w:ascii="Arial" w:hAnsi="Arial" w:cs="Arial"/>
-          <w:sz w:val="24"/>
-          <w:szCs w:val="24"/>
-          <w:lang w:val="en-US"/>
-        </w:rPr>
-      </w:pPr>
-      <w:r>
-        <w:rPr>
-          <w:rFonts w:ascii="Arial" w:hAnsi="Arial" w:cs="Arial"/>
-          <w:sz w:val="24"/>
-          <w:szCs w:val="24"/>
-          <w:lang w:val="en-US"/>
-        </w:rPr>
-        <w:t>Sell items: A seller can place at least one or many dishes</w:t>
+          <w:b/>
+          <w:sz w:val="28"/>
+          <w:szCs w:val="28"/>
+          <w:u w:val="single"/>
+          <w:lang w:val="en-US"/>
+        </w:rPr>
+      </w:pPr>
+      <w:r>
+        <w:rPr>
+          <w:rFonts w:ascii="Arial" w:hAnsi="Arial" w:cs="Arial"/>
+          <w:sz w:val="24"/>
+          <w:szCs w:val="24"/>
+          <w:lang w:val="en-US"/>
+        </w:rPr>
+        <w:t>The system should be capable of handle a large traffic</w:t>
       </w:r>
     </w:p>
     <w:p>
@@ -296,24 +463,26 @@
         <w:pStyle w:val="ListParagraph"/>
         <w:numPr>
           <w:ilvl w:val="0"/>
-          <w:numId w:val="11"/>
+          <w:numId w:val="28"/>
         </w:numPr>
         <w:spacing w:before="240" w:after="240" w:line="420" w:lineRule="atLeast"/>
         <w:rPr>
           <w:rFonts w:ascii="Arial" w:hAnsi="Arial" w:cs="Arial"/>
-          <w:sz w:val="24"/>
-          <w:szCs w:val="24"/>
-          <w:lang w:val="en-US"/>
-        </w:rPr>
-      </w:pPr>
-      <w:r>
-        <w:rPr>
-          <w:rFonts w:ascii="Arial" w:hAnsi="Arial" w:cs="Arial"/>
-          <w:sz w:val="24"/>
-          <w:szCs w:val="24"/>
-          <w:lang w:val="en-US"/>
-        </w:rPr>
-        <w:t>Completed order-list: A seller would have a list of completed orders</w:t>
+          <w:b/>
+          <w:sz w:val="28"/>
+          <w:szCs w:val="28"/>
+          <w:u w:val="single"/>
+          <w:lang w:val="en-US"/>
+        </w:rPr>
+      </w:pPr>
+      <w:r>
+        <w:rPr>
+          <w:rFonts w:ascii="Arial" w:hAnsi="Arial" w:cs="Arial"/>
+          <w:sz w:val="24"/>
+          <w:szCs w:val="24"/>
+          <w:lang w:val="en-US"/>
+        </w:rPr>
+        <w:t>Queries will be efficient</w:t>
       </w:r>
     </w:p>
     <w:p>
@@ -321,49 +490,54 @@
         <w:pStyle w:val="ListParagraph"/>
         <w:numPr>
           <w:ilvl w:val="0"/>
-          <w:numId w:val="11"/>
+          <w:numId w:val="28"/>
         </w:numPr>
         <w:spacing w:before="240" w:after="240" w:line="420" w:lineRule="atLeast"/>
         <w:rPr>
           <w:rFonts w:ascii="Arial" w:hAnsi="Arial" w:cs="Arial"/>
-          <w:sz w:val="24"/>
-          <w:szCs w:val="24"/>
-          <w:lang w:val="en-US"/>
-        </w:rPr>
-      </w:pPr>
-      <w:r>
-        <w:rPr>
-          <w:rFonts w:ascii="Arial" w:hAnsi="Arial" w:cs="Arial"/>
-          <w:sz w:val="24"/>
-          <w:szCs w:val="24"/>
-          <w:lang w:val="en-US"/>
-        </w:rPr>
-        <w:t>Add discount: A seller can add discount to particular dishes</w:t>
+          <w:b/>
+          <w:sz w:val="28"/>
+          <w:szCs w:val="28"/>
+          <w:u w:val="single"/>
+          <w:lang w:val="en-US"/>
+        </w:rPr>
+      </w:pPr>
+      <w:r>
+        <w:rPr>
+          <w:rFonts w:ascii="Arial" w:hAnsi="Arial" w:cs="Arial"/>
+          <w:sz w:val="24"/>
+          <w:szCs w:val="24"/>
+          <w:lang w:val="en-US"/>
+        </w:rPr>
+        <w:t>Customers or Sellers can’t access each other’s data</w:t>
       </w:r>
     </w:p>
     <w:p>
       <w:pPr>
         <w:pStyle w:val="ListParagraph"/>
+        <w:numPr>
+          <w:ilvl w:val="0"/>
+          <w:numId w:val="28"/>
+        </w:numPr>
         <w:spacing w:before="240" w:after="240" w:line="420" w:lineRule="atLeast"/>
         <w:rPr>
           <w:rFonts w:ascii="Arial" w:hAnsi="Arial" w:cs="Arial"/>
-          <w:sz w:val="24"/>
-          <w:szCs w:val="24"/>
-          <w:lang w:val="en-US"/>
-        </w:rPr>
-      </w:pPr>
-    </w:p>
-    <w:p>
-      <w:pPr>
-        <w:pStyle w:val="ListParagraph"/>
-        <w:spacing w:before="240" w:after="240" w:line="420" w:lineRule="atLeast"/>
-        <w:rPr>
-          <w:rFonts w:ascii="Arial" w:hAnsi="Arial" w:cs="Arial"/>
-          <w:sz w:val="24"/>
-          <w:szCs w:val="24"/>
-          <w:lang w:val="en-US"/>
-        </w:rPr>
-      </w:pPr>
+          <w:b/>
+          <w:sz w:val="28"/>
+          <w:szCs w:val="28"/>
+          <w:u w:val="single"/>
+          <w:lang w:val="en-US"/>
+        </w:rPr>
+      </w:pPr>
+      <w:r>
+        <w:rPr>
+          <w:rFonts w:ascii="Arial" w:hAnsi="Arial" w:cs="Arial"/>
+          <w:sz w:val="24"/>
+          <w:szCs w:val="24"/>
+          <w:lang w:val="en-US"/>
+        </w:rPr>
+        <w:t xml:space="preserve"> The seller cannot cancel an order</w:t>
+      </w:r>
     </w:p>
     <w:p>
       <w:pPr>
@@ -693,7 +867,6 @@
           <w:szCs w:val="24"/>
           <w:lang w:val="en-US"/>
         </w:rPr>
-        <w:lastRenderedPageBreak/>
         <w:t>An order would only belong to one customer</w:t>
       </w:r>
     </w:p>
@@ -864,6 +1037,7 @@
           <w:szCs w:val="24"/>
           <w:lang w:val="en-US"/>
         </w:rPr>
+        <w:lastRenderedPageBreak/>
         <w:t>Dishes and Categories</w:t>
       </w:r>
     </w:p>
@@ -954,8 +1128,6 @@
         </w:rPr>
         <w:t>Attributes</w:t>
       </w:r>
-      <w:bookmarkStart w:id="0" w:name="_GoBack"/>
-      <w:bookmarkEnd w:id="0"/>
     </w:p>
     <w:p>
       <w:pPr>
@@ -1282,7 +1454,7 @@
       </w:r>
     </w:p>
     <w:sectPr>
-      <w:pgSz w:w="11906" w:h="16838"/>
+      <w:pgSz w:w="16838" w:h="23811" w:code="8"/>
       <w:pgMar w:top="1440" w:right="1440" w:bottom="1440" w:left="1440" w:header="708" w:footer="708" w:gutter="0"/>
       <w:cols w:space="708"/>
       <w:docGrid w:linePitch="360"/>
@@ -1571,6 +1743,119 @@
     </w:lvl>
   </w:abstractNum>
   <w:abstractNum w:abstractNumId="2" w15:restartNumberingAfterBreak="0">
+    <w:nsid w:val="0EE35A60"/>
+    <w:multiLevelType w:val="hybridMultilevel"/>
+    <w:tmpl w:val="B6CA0610"/>
+    <w:lvl w:ilvl="0" w:tplc="0C000001">
+      <w:start w:val="1"/>
+      <w:numFmt w:val="bullet"/>
+      <w:lvlText w:val=""/>
+      <w:lvlJc w:val="left"/>
+      <w:pPr>
+        <w:ind w:left="720" w:hanging="360"/>
+      </w:pPr>
+      <w:rPr>
+        <w:rFonts w:ascii="Symbol" w:hAnsi="Symbol" w:hint="default"/>
+      </w:rPr>
+    </w:lvl>
+    <w:lvl w:ilvl="1" w:tplc="0C000003" w:tentative="1">
+      <w:start w:val="1"/>
+      <w:numFmt w:val="bullet"/>
+      <w:lvlText w:val="o"/>
+      <w:lvlJc w:val="left"/>
+      <w:pPr>
+        <w:ind w:left="1440" w:hanging="360"/>
+      </w:pPr>
+      <w:rPr>
+        <w:rFonts w:ascii="Courier New" w:hAnsi="Courier New" w:cs="Courier New" w:hint="default"/>
+      </w:rPr>
+    </w:lvl>
+    <w:lvl w:ilvl="2" w:tplc="0C000005" w:tentative="1">
+      <w:start w:val="1"/>
+      <w:numFmt w:val="bullet"/>
+      <w:lvlText w:val=""/>
+      <w:lvlJc w:val="left"/>
+      <w:pPr>
+        <w:ind w:left="2160" w:hanging="360"/>
+      </w:pPr>
+      <w:rPr>
+        <w:rFonts w:ascii="Wingdings" w:hAnsi="Wingdings" w:hint="default"/>
+      </w:rPr>
+    </w:lvl>
+    <w:lvl w:ilvl="3" w:tplc="0C000001" w:tentative="1">
+      <w:start w:val="1"/>
+      <w:numFmt w:val="bullet"/>
+      <w:lvlText w:val=""/>
+      <w:lvlJc w:val="left"/>
+      <w:pPr>
+        <w:ind w:left="2880" w:hanging="360"/>
+      </w:pPr>
+      <w:rPr>
+        <w:rFonts w:ascii="Symbol" w:hAnsi="Symbol" w:hint="default"/>
+      </w:rPr>
+    </w:lvl>
+    <w:lvl w:ilvl="4" w:tplc="0C000003" w:tentative="1">
+      <w:start w:val="1"/>
+      <w:numFmt w:val="bullet"/>
+      <w:lvlText w:val="o"/>
+      <w:lvlJc w:val="left"/>
+      <w:pPr>
+        <w:ind w:left="3600" w:hanging="360"/>
+      </w:pPr>
+      <w:rPr>
+        <w:rFonts w:ascii="Courier New" w:hAnsi="Courier New" w:cs="Courier New" w:hint="default"/>
+      </w:rPr>
+    </w:lvl>
+    <w:lvl w:ilvl="5" w:tplc="0C000005" w:tentative="1">
+      <w:start w:val="1"/>
+      <w:numFmt w:val="bullet"/>
+      <w:lvlText w:val=""/>
+      <w:lvlJc w:val="left"/>
+      <w:pPr>
+        <w:ind w:left="4320" w:hanging="360"/>
+      </w:pPr>
+      <w:rPr>
+        <w:rFonts w:ascii="Wingdings" w:hAnsi="Wingdings" w:hint="default"/>
+      </w:rPr>
+    </w:lvl>
+    <w:lvl w:ilvl="6" w:tplc="0C000001" w:tentative="1">
+      <w:start w:val="1"/>
+      <w:numFmt w:val="bullet"/>
+      <w:lvlText w:val=""/>
+      <w:lvlJc w:val="left"/>
+      <w:pPr>
+        <w:ind w:left="5040" w:hanging="360"/>
+      </w:pPr>
+      <w:rPr>
+        <w:rFonts w:ascii="Symbol" w:hAnsi="Symbol" w:hint="default"/>
+      </w:rPr>
+    </w:lvl>
+    <w:lvl w:ilvl="7" w:tplc="0C000003" w:tentative="1">
+      <w:start w:val="1"/>
+      <w:numFmt w:val="bullet"/>
+      <w:lvlText w:val="o"/>
+      <w:lvlJc w:val="left"/>
+      <w:pPr>
+        <w:ind w:left="5760" w:hanging="360"/>
+      </w:pPr>
+      <w:rPr>
+        <w:rFonts w:ascii="Courier New" w:hAnsi="Courier New" w:cs="Courier New" w:hint="default"/>
+      </w:rPr>
+    </w:lvl>
+    <w:lvl w:ilvl="8" w:tplc="0C000005" w:tentative="1">
+      <w:start w:val="1"/>
+      <w:numFmt w:val="bullet"/>
+      <w:lvlText w:val=""/>
+      <w:lvlJc w:val="left"/>
+      <w:pPr>
+        <w:ind w:left="6480" w:hanging="360"/>
+      </w:pPr>
+      <w:rPr>
+        <w:rFonts w:ascii="Wingdings" w:hAnsi="Wingdings" w:hint="default"/>
+      </w:rPr>
+    </w:lvl>
+  </w:abstractNum>
+  <w:abstractNum w:abstractNumId="3" w15:restartNumberingAfterBreak="0">
     <w:nsid w:val="0FB36761"/>
     <w:multiLevelType w:val="hybridMultilevel"/>
     <w:tmpl w:val="724EBACA"/>
@@ -1683,7 +1968,7 @@
       </w:rPr>
     </w:lvl>
   </w:abstractNum>
-  <w:abstractNum w:abstractNumId="3" w15:restartNumberingAfterBreak="0">
+  <w:abstractNum w:abstractNumId="4" w15:restartNumberingAfterBreak="0">
     <w:nsid w:val="14314604"/>
     <w:multiLevelType w:val="multilevel"/>
     <w:tmpl w:val="A118C6C0"/>
@@ -1832,7 +2117,7 @@
       </w:rPr>
     </w:lvl>
   </w:abstractNum>
-  <w:abstractNum w:abstractNumId="4" w15:restartNumberingAfterBreak="0">
+  <w:abstractNum w:abstractNumId="5" w15:restartNumberingAfterBreak="0">
     <w:nsid w:val="1CD83513"/>
     <w:multiLevelType w:val="multilevel"/>
     <w:tmpl w:val="C740897A"/>
@@ -1981,7 +2266,7 @@
       </w:rPr>
     </w:lvl>
   </w:abstractNum>
-  <w:abstractNum w:abstractNumId="5" w15:restartNumberingAfterBreak="0">
+  <w:abstractNum w:abstractNumId="6" w15:restartNumberingAfterBreak="0">
     <w:nsid w:val="21F277E0"/>
     <w:multiLevelType w:val="hybridMultilevel"/>
     <w:tmpl w:val="55FE844A"/>
@@ -2094,7 +2379,7 @@
       </w:rPr>
     </w:lvl>
   </w:abstractNum>
-  <w:abstractNum w:abstractNumId="6" w15:restartNumberingAfterBreak="0">
+  <w:abstractNum w:abstractNumId="7" w15:restartNumberingAfterBreak="0">
     <w:nsid w:val="28BE2A54"/>
     <w:multiLevelType w:val="hybridMultilevel"/>
     <w:tmpl w:val="34D41570"/>
@@ -2207,7 +2492,7 @@
       </w:rPr>
     </w:lvl>
   </w:abstractNum>
-  <w:abstractNum w:abstractNumId="7" w15:restartNumberingAfterBreak="0">
+  <w:abstractNum w:abstractNumId="8" w15:restartNumberingAfterBreak="0">
     <w:nsid w:val="290D05A5"/>
     <w:multiLevelType w:val="multilevel"/>
     <w:tmpl w:val="AACE2916"/>
@@ -2321,7 +2606,7 @@
       </w:rPr>
     </w:lvl>
   </w:abstractNum>
-  <w:abstractNum w:abstractNumId="8" w15:restartNumberingAfterBreak="0">
+  <w:abstractNum w:abstractNumId="9" w15:restartNumberingAfterBreak="0">
     <w:nsid w:val="339760CA"/>
     <w:multiLevelType w:val="multilevel"/>
     <w:tmpl w:val="F4A4FEFE"/>
@@ -2470,7 +2755,7 @@
       </w:rPr>
     </w:lvl>
   </w:abstractNum>
-  <w:abstractNum w:abstractNumId="9" w15:restartNumberingAfterBreak="0">
+  <w:abstractNum w:abstractNumId="10" w15:restartNumberingAfterBreak="0">
     <w:nsid w:val="394A7E33"/>
     <w:multiLevelType w:val="hybridMultilevel"/>
     <w:tmpl w:val="5C54992C"/>
@@ -2583,7 +2868,7 @@
       </w:rPr>
     </w:lvl>
   </w:abstractNum>
-  <w:abstractNum w:abstractNumId="10" w15:restartNumberingAfterBreak="0">
+  <w:abstractNum w:abstractNumId="11" w15:restartNumberingAfterBreak="0">
     <w:nsid w:val="3C7E6590"/>
     <w:multiLevelType w:val="hybridMultilevel"/>
     <w:tmpl w:val="1B5CDC0E"/>
@@ -2696,7 +2981,7 @@
       </w:rPr>
     </w:lvl>
   </w:abstractNum>
-  <w:abstractNum w:abstractNumId="11" w15:restartNumberingAfterBreak="0">
+  <w:abstractNum w:abstractNumId="12" w15:restartNumberingAfterBreak="0">
     <w:nsid w:val="3FD33C53"/>
     <w:multiLevelType w:val="hybridMultilevel"/>
     <w:tmpl w:val="F7C27900"/>
@@ -2809,7 +3094,7 @@
       </w:rPr>
     </w:lvl>
   </w:abstractNum>
-  <w:abstractNum w:abstractNumId="12" w15:restartNumberingAfterBreak="0">
+  <w:abstractNum w:abstractNumId="13" w15:restartNumberingAfterBreak="0">
     <w:nsid w:val="434F7B26"/>
     <w:multiLevelType w:val="multilevel"/>
     <w:tmpl w:val="828823DA"/>
@@ -2958,7 +3243,7 @@
       </w:rPr>
     </w:lvl>
   </w:abstractNum>
-  <w:abstractNum w:abstractNumId="13" w15:restartNumberingAfterBreak="0">
+  <w:abstractNum w:abstractNumId="14" w15:restartNumberingAfterBreak="0">
     <w:nsid w:val="466C62A3"/>
     <w:multiLevelType w:val="multilevel"/>
     <w:tmpl w:val="A8681700"/>
@@ -3107,7 +3392,7 @@
       </w:rPr>
     </w:lvl>
   </w:abstractNum>
-  <w:abstractNum w:abstractNumId="14" w15:restartNumberingAfterBreak="0">
+  <w:abstractNum w:abstractNumId="15" w15:restartNumberingAfterBreak="0">
     <w:nsid w:val="47512A29"/>
     <w:multiLevelType w:val="hybridMultilevel"/>
     <w:tmpl w:val="3EBC22CC"/>
@@ -3220,7 +3505,7 @@
       </w:rPr>
     </w:lvl>
   </w:abstractNum>
-  <w:abstractNum w:abstractNumId="15" w15:restartNumberingAfterBreak="0">
+  <w:abstractNum w:abstractNumId="16" w15:restartNumberingAfterBreak="0">
     <w:nsid w:val="52ED2663"/>
     <w:multiLevelType w:val="hybridMultilevel"/>
     <w:tmpl w:val="70B4220E"/>
@@ -3309,7 +3594,7 @@
       </w:pPr>
     </w:lvl>
   </w:abstractNum>
-  <w:abstractNum w:abstractNumId="16" w15:restartNumberingAfterBreak="0">
+  <w:abstractNum w:abstractNumId="17" w15:restartNumberingAfterBreak="0">
     <w:nsid w:val="561F36F2"/>
     <w:multiLevelType w:val="multilevel"/>
     <w:tmpl w:val="4CF23D8A"/>
@@ -3458,7 +3743,120 @@
       </w:rPr>
     </w:lvl>
   </w:abstractNum>
-  <w:abstractNum w:abstractNumId="17" w15:restartNumberingAfterBreak="0">
+  <w:abstractNum w:abstractNumId="18" w15:restartNumberingAfterBreak="0">
+    <w:nsid w:val="583415BB"/>
+    <w:multiLevelType w:val="hybridMultilevel"/>
+    <w:tmpl w:val="CDDAD01A"/>
+    <w:lvl w:ilvl="0" w:tplc="0C000001">
+      <w:start w:val="1"/>
+      <w:numFmt w:val="bullet"/>
+      <w:lvlText w:val=""/>
+      <w:lvlJc w:val="left"/>
+      <w:pPr>
+        <w:ind w:left="720" w:hanging="360"/>
+      </w:pPr>
+      <w:rPr>
+        <w:rFonts w:ascii="Symbol" w:hAnsi="Symbol" w:hint="default"/>
+      </w:rPr>
+    </w:lvl>
+    <w:lvl w:ilvl="1" w:tplc="0C000003" w:tentative="1">
+      <w:start w:val="1"/>
+      <w:numFmt w:val="bullet"/>
+      <w:lvlText w:val="o"/>
+      <w:lvlJc w:val="left"/>
+      <w:pPr>
+        <w:ind w:left="1440" w:hanging="360"/>
+      </w:pPr>
+      <w:rPr>
+        <w:rFonts w:ascii="Courier New" w:hAnsi="Courier New" w:cs="Courier New" w:hint="default"/>
+      </w:rPr>
+    </w:lvl>
+    <w:lvl w:ilvl="2" w:tplc="0C000005" w:tentative="1">
+      <w:start w:val="1"/>
+      <w:numFmt w:val="bullet"/>
+      <w:lvlText w:val=""/>
+      <w:lvlJc w:val="left"/>
+      <w:pPr>
+        <w:ind w:left="2160" w:hanging="360"/>
+      </w:pPr>
+      <w:rPr>
+        <w:rFonts w:ascii="Wingdings" w:hAnsi="Wingdings" w:hint="default"/>
+      </w:rPr>
+    </w:lvl>
+    <w:lvl w:ilvl="3" w:tplc="0C000001" w:tentative="1">
+      <w:start w:val="1"/>
+      <w:numFmt w:val="bullet"/>
+      <w:lvlText w:val=""/>
+      <w:lvlJc w:val="left"/>
+      <w:pPr>
+        <w:ind w:left="2880" w:hanging="360"/>
+      </w:pPr>
+      <w:rPr>
+        <w:rFonts w:ascii="Symbol" w:hAnsi="Symbol" w:hint="default"/>
+      </w:rPr>
+    </w:lvl>
+    <w:lvl w:ilvl="4" w:tplc="0C000003" w:tentative="1">
+      <w:start w:val="1"/>
+      <w:numFmt w:val="bullet"/>
+      <w:lvlText w:val="o"/>
+      <w:lvlJc w:val="left"/>
+      <w:pPr>
+        <w:ind w:left="3600" w:hanging="360"/>
+      </w:pPr>
+      <w:rPr>
+        <w:rFonts w:ascii="Courier New" w:hAnsi="Courier New" w:cs="Courier New" w:hint="default"/>
+      </w:rPr>
+    </w:lvl>
+    <w:lvl w:ilvl="5" w:tplc="0C000005" w:tentative="1">
+      <w:start w:val="1"/>
+      <w:numFmt w:val="bullet"/>
+      <w:lvlText w:val=""/>
+      <w:lvlJc w:val="left"/>
+      <w:pPr>
+        <w:ind w:left="4320" w:hanging="360"/>
+      </w:pPr>
+      <w:rPr>
+        <w:rFonts w:ascii="Wingdings" w:hAnsi="Wingdings" w:hint="default"/>
+      </w:rPr>
+    </w:lvl>
+    <w:lvl w:ilvl="6" w:tplc="0C000001" w:tentative="1">
+      <w:start w:val="1"/>
+      <w:numFmt w:val="bullet"/>
+      <w:lvlText w:val=""/>
+      <w:lvlJc w:val="left"/>
+      <w:pPr>
+        <w:ind w:left="5040" w:hanging="360"/>
+      </w:pPr>
+      <w:rPr>
+        <w:rFonts w:ascii="Symbol" w:hAnsi="Symbol" w:hint="default"/>
+      </w:rPr>
+    </w:lvl>
+    <w:lvl w:ilvl="7" w:tplc="0C000003" w:tentative="1">
+      <w:start w:val="1"/>
+      <w:numFmt w:val="bullet"/>
+      <w:lvlText w:val="o"/>
+      <w:lvlJc w:val="left"/>
+      <w:pPr>
+        <w:ind w:left="5760" w:hanging="360"/>
+      </w:pPr>
+      <w:rPr>
+        <w:rFonts w:ascii="Courier New" w:hAnsi="Courier New" w:cs="Courier New" w:hint="default"/>
+      </w:rPr>
+    </w:lvl>
+    <w:lvl w:ilvl="8" w:tplc="0C000005" w:tentative="1">
+      <w:start w:val="1"/>
+      <w:numFmt w:val="bullet"/>
+      <w:lvlText w:val=""/>
+      <w:lvlJc w:val="left"/>
+      <w:pPr>
+        <w:ind w:left="6480" w:hanging="360"/>
+      </w:pPr>
+      <w:rPr>
+        <w:rFonts w:ascii="Wingdings" w:hAnsi="Wingdings" w:hint="default"/>
+      </w:rPr>
+    </w:lvl>
+  </w:abstractNum>
+  <w:abstractNum w:abstractNumId="19" w15:restartNumberingAfterBreak="0">
     <w:nsid w:val="62AC2221"/>
     <w:multiLevelType w:val="hybridMultilevel"/>
     <w:tmpl w:val="2C60C770"/>
@@ -3571,7 +3969,7 @@
       </w:rPr>
     </w:lvl>
   </w:abstractNum>
-  <w:abstractNum w:abstractNumId="18" w15:restartNumberingAfterBreak="0">
+  <w:abstractNum w:abstractNumId="20" w15:restartNumberingAfterBreak="0">
     <w:nsid w:val="63CA16F8"/>
     <w:multiLevelType w:val="hybridMultilevel"/>
     <w:tmpl w:val="20861E4E"/>
@@ -3684,7 +4082,7 @@
       </w:rPr>
     </w:lvl>
   </w:abstractNum>
-  <w:abstractNum w:abstractNumId="19" w15:restartNumberingAfterBreak="0">
+  <w:abstractNum w:abstractNumId="21" w15:restartNumberingAfterBreak="0">
     <w:nsid w:val="6D9A6FD5"/>
     <w:multiLevelType w:val="hybridMultilevel"/>
     <w:tmpl w:val="32706F30"/>
@@ -3797,7 +4195,7 @@
       </w:rPr>
     </w:lvl>
   </w:abstractNum>
-  <w:abstractNum w:abstractNumId="20" w15:restartNumberingAfterBreak="0">
+  <w:abstractNum w:abstractNumId="22" w15:restartNumberingAfterBreak="0">
     <w:nsid w:val="707F7F43"/>
     <w:multiLevelType w:val="multilevel"/>
     <w:tmpl w:val="270EC346"/>
@@ -3946,7 +4344,7 @@
       </w:rPr>
     </w:lvl>
   </w:abstractNum>
-  <w:abstractNum w:abstractNumId="21" w15:restartNumberingAfterBreak="0">
+  <w:abstractNum w:abstractNumId="23" w15:restartNumberingAfterBreak="0">
     <w:nsid w:val="73FF53BA"/>
     <w:multiLevelType w:val="multilevel"/>
     <w:tmpl w:val="A00C88A8"/>
@@ -4095,7 +4493,7 @@
       </w:rPr>
     </w:lvl>
   </w:abstractNum>
-  <w:abstractNum w:abstractNumId="22" w15:restartNumberingAfterBreak="0">
+  <w:abstractNum w:abstractNumId="24" w15:restartNumberingAfterBreak="0">
     <w:nsid w:val="7657370C"/>
     <w:multiLevelType w:val="hybridMultilevel"/>
     <w:tmpl w:val="186655BE"/>
@@ -4181,7 +4579,7 @@
       </w:pPr>
     </w:lvl>
   </w:abstractNum>
-  <w:abstractNum w:abstractNumId="23" w15:restartNumberingAfterBreak="0">
+  <w:abstractNum w:abstractNumId="25" w15:restartNumberingAfterBreak="0">
     <w:nsid w:val="77EB5175"/>
     <w:multiLevelType w:val="hybridMultilevel"/>
     <w:tmpl w:val="5332F444"/>
@@ -4294,7 +4692,7 @@
       </w:rPr>
     </w:lvl>
   </w:abstractNum>
-  <w:abstractNum w:abstractNumId="24" w15:restartNumberingAfterBreak="0">
+  <w:abstractNum w:abstractNumId="26" w15:restartNumberingAfterBreak="0">
     <w:nsid w:val="783B2FDA"/>
     <w:multiLevelType w:val="multilevel"/>
     <w:tmpl w:val="DB5A99B4"/>
@@ -4408,7 +4806,7 @@
       </w:rPr>
     </w:lvl>
   </w:abstractNum>
-  <w:abstractNum w:abstractNumId="25" w15:restartNumberingAfterBreak="0">
+  <w:abstractNum w:abstractNumId="27" w15:restartNumberingAfterBreak="0">
     <w:nsid w:val="7BF71897"/>
     <w:multiLevelType w:val="hybridMultilevel"/>
     <w:tmpl w:val="0C5A5BE2"/>
@@ -4522,82 +4920,88 @@
     </w:lvl>
   </w:abstractNum>
   <w:num w:numId="1">
+    <w:abstractNumId w:val="14"/>
+  </w:num>
+  <w:num w:numId="2">
+    <w:abstractNumId w:val="17"/>
+  </w:num>
+  <w:num w:numId="3">
+    <w:abstractNumId w:val="9"/>
+  </w:num>
+  <w:num w:numId="4">
+    <w:abstractNumId w:val="23"/>
+  </w:num>
+  <w:num w:numId="5">
+    <w:abstractNumId w:val="4"/>
+  </w:num>
+  <w:num w:numId="6">
+    <w:abstractNumId w:val="5"/>
+  </w:num>
+  <w:num w:numId="7">
     <w:abstractNumId w:val="13"/>
   </w:num>
-  <w:num w:numId="2">
-    <w:abstractNumId w:val="16"/>
+  <w:num w:numId="8">
+    <w:abstractNumId w:val="6"/>
   </w:num>
-  <w:num w:numId="3">
-    <w:abstractNumId w:val="8"/>
+  <w:num w:numId="9">
+    <w:abstractNumId w:val="7"/>
   </w:num>
-  <w:num w:numId="4">
+  <w:num w:numId="10">
     <w:abstractNumId w:val="21"/>
   </w:num>
-  <w:num w:numId="5">
-    <w:abstractNumId w:val="3"/>
-  </w:num>
-  <w:num w:numId="6">
-    <w:abstractNumId w:val="4"/>
-  </w:num>
-  <w:num w:numId="7">
-    <w:abstractNumId w:val="12"/>
-  </w:num>
-  <w:num w:numId="8">
-    <w:abstractNumId w:val="5"/>
-  </w:num>
-  <w:num w:numId="9">
-    <w:abstractNumId w:val="6"/>
-  </w:num>
-  <w:num w:numId="10">
-    <w:abstractNumId w:val="19"/>
-  </w:num>
   <w:num w:numId="11">
-    <w:abstractNumId w:val="18"/>
+    <w:abstractNumId w:val="20"/>
   </w:num>
   <w:num w:numId="12">
     <w:abstractNumId w:val="1"/>
   </w:num>
   <w:num w:numId="13">
-    <w:abstractNumId w:val="23"/>
+    <w:abstractNumId w:val="25"/>
   </w:num>
   <w:num w:numId="14">
-    <w:abstractNumId w:val="10"/>
+    <w:abstractNumId w:val="11"/>
   </w:num>
   <w:num w:numId="15">
-    <w:abstractNumId w:val="14"/>
+    <w:abstractNumId w:val="15"/>
   </w:num>
   <w:num w:numId="16">
-    <w:abstractNumId w:val="22"/>
+    <w:abstractNumId w:val="24"/>
   </w:num>
   <w:num w:numId="17">
-    <w:abstractNumId w:val="11"/>
+    <w:abstractNumId w:val="12"/>
   </w:num>
   <w:num w:numId="18">
     <w:abstractNumId w:val="0"/>
   </w:num>
   <w:num w:numId="19">
-    <w:abstractNumId w:val="24"/>
+    <w:abstractNumId w:val="26"/>
   </w:num>
   <w:num w:numId="20">
-    <w:abstractNumId w:val="20"/>
+    <w:abstractNumId w:val="22"/>
   </w:num>
   <w:num w:numId="21">
-    <w:abstractNumId w:val="7"/>
+    <w:abstractNumId w:val="8"/>
   </w:num>
   <w:num w:numId="22">
-    <w:abstractNumId w:val="15"/>
+    <w:abstractNumId w:val="16"/>
   </w:num>
   <w:num w:numId="23">
-    <w:abstractNumId w:val="9"/>
+    <w:abstractNumId w:val="10"/>
   </w:num>
   <w:num w:numId="24">
-    <w:abstractNumId w:val="2"/>
+    <w:abstractNumId w:val="3"/>
   </w:num>
   <w:num w:numId="25">
-    <w:abstractNumId w:val="25"/>
+    <w:abstractNumId w:val="27"/>
   </w:num>
   <w:num w:numId="26">
-    <w:abstractNumId w:val="17"/>
+    <w:abstractNumId w:val="19"/>
+  </w:num>
+  <w:num w:numId="27">
+    <w:abstractNumId w:val="18"/>
+  </w:num>
+  <w:num w:numId="28">
+    <w:abstractNumId w:val="2"/>
   </w:num>
 </w:numbering>
 </file>

</xml_diff>